<commit_message>
complete version of question one
</commit_message>
<xml_diff>
--- a/Evolution_of_the_Internet.docx
+++ b/Evolution_of_the_Internet.docx
@@ -1408,6 +1408,7 @@
       <w:pPr>
         <w:pStyle w:val="bodytext"/>
         <w:shd w:val="clear" w:color="auto" w:fill="FFFFFF" w:themeFill="background1"/>
+        <w:spacing w:before="0" w:beforeAutospacing="0"/>
         <w:jc w:val="both"/>
         <w:rPr>
           <w:sz w:val="26"/>
@@ -1433,6 +1434,7 @@
       <w:pPr>
         <w:pStyle w:val="bodytext"/>
         <w:shd w:val="clear" w:color="auto" w:fill="FFFFFF" w:themeFill="background1"/>
+        <w:spacing w:before="0" w:beforeAutospacing="0"/>
         <w:jc w:val="both"/>
         <w:rPr>
           <w:sz w:val="26"/>
@@ -1452,6 +1454,7 @@
       <w:pPr>
         <w:pStyle w:val="bodytext"/>
         <w:shd w:val="clear" w:color="auto" w:fill="FFFFFF" w:themeFill="background1"/>
+        <w:spacing w:before="0" w:beforeAutospacing="0"/>
         <w:ind w:left="1440" w:firstLine="720"/>
         <w:jc w:val="both"/>
         <w:rPr>
@@ -1495,7 +1498,7 @@
     <w:p>
       <w:pPr>
         <w:shd w:val="clear" w:color="auto" w:fill="FFFFFF" w:themeFill="background1"/>
-        <w:spacing w:before="100" w:beforeAutospacing="1" w:after="100" w:afterAutospacing="1" w:line="240" w:lineRule="auto"/>
+        <w:spacing w:after="100" w:afterAutospacing="1" w:line="240" w:lineRule="auto"/>
         <w:jc w:val="both"/>
         <w:rPr>
           <w:rFonts w:ascii="Times New Roman" w:eastAsia="Times New Roman" w:hAnsi="Times New Roman" w:cs="Times New Roman"/>
@@ -1544,7 +1547,7 @@
     <w:p>
       <w:pPr>
         <w:shd w:val="clear" w:color="auto" w:fill="FFFFFF" w:themeFill="background1"/>
-        <w:spacing w:before="100" w:beforeAutospacing="1" w:after="100" w:afterAutospacing="1" w:line="240" w:lineRule="auto"/>
+        <w:spacing w:after="100" w:afterAutospacing="1" w:line="240" w:lineRule="auto"/>
         <w:jc w:val="both"/>
         <w:rPr>
           <w:rFonts w:ascii="Times New Roman" w:eastAsia="Times New Roman" w:hAnsi="Times New Roman" w:cs="Times New Roman"/>
@@ -1560,21 +1563,17 @@
           <w:sz w:val="26"/>
           <w:szCs w:val="26"/>
         </w:rPr>
-        <w:t xml:space="preserve">The CSNET was used throughout the 1980s, but as it and other regional networks began to demonstrate their usefulness, the NSF launched a much more ambitious effort, the NSFNET. From the start, the NSFNET was designed to be a network of networks—an ''internet''—with a high-speed backbone connecting NSF's five supercomputer centers and the National Center for Atmospheric Research. </w:t>
-      </w:r>
-    </w:p>
-    <w:p>
-      <w:pPr>
-        <w:shd w:val="clear" w:color="auto" w:fill="FFFFFF" w:themeFill="background1"/>
-        <w:spacing w:before="100" w:beforeAutospacing="1" w:after="100" w:afterAutospacing="1" w:line="240" w:lineRule="auto"/>
-        <w:jc w:val="both"/>
+        <w:t>The CSNET was used throughout the 1980s, but as it and other regional networks began to demonstrate their usefulness, the NSF launched a much more ambitious effort, the NSFNET</w:t>
+      </w:r>
+      <w:r>
         <w:rPr>
           <w:rFonts w:ascii="Times New Roman" w:eastAsia="Times New Roman" w:hAnsi="Times New Roman" w:cs="Times New Roman"/>
           <w:color w:val="000000"/>
           <w:sz w:val="26"/>
           <w:szCs w:val="26"/>
         </w:rPr>
-      </w:pPr>
+        <w:t>. T</w:t>
+      </w:r>
       <w:r>
         <w:rPr>
           <w:rFonts w:ascii="Times New Roman" w:eastAsia="Times New Roman" w:hAnsi="Times New Roman" w:cs="Times New Roman"/>
@@ -1582,7 +1581,7 @@
           <w:sz w:val="26"/>
           <w:szCs w:val="26"/>
         </w:rPr>
-        <w:t>Because the NS</w:t>
+        <w:t>he NSFNET was designed to be a network of networks</w:t>
       </w:r>
       <w:r>
         <w:rPr>
@@ -1591,7 +1590,7 @@
           <w:sz w:val="26"/>
           <w:szCs w:val="26"/>
         </w:rPr>
-        <w:t xml:space="preserve">FNET was to be an internet, </w:t>
+        <w:t xml:space="preserve">; an ''internet'' </w:t>
       </w:r>
       <w:r>
         <w:rPr>
@@ -1600,6 +1599,46 @@
           <w:sz w:val="26"/>
           <w:szCs w:val="26"/>
         </w:rPr>
+        <w:t xml:space="preserve">with a high-speed backbone connecting NSF's five supercomputer centers and the National Center for Atmospheric Research. </w:t>
+      </w:r>
+    </w:p>
+    <w:p>
+      <w:pPr>
+        <w:shd w:val="clear" w:color="auto" w:fill="FFFFFF" w:themeFill="background1"/>
+        <w:spacing w:after="100" w:afterAutospacing="1" w:line="240" w:lineRule="auto"/>
+        <w:jc w:val="both"/>
+        <w:rPr>
+          <w:rFonts w:ascii="Times New Roman" w:eastAsia="Times New Roman" w:hAnsi="Times New Roman" w:cs="Times New Roman"/>
+          <w:color w:val="000000"/>
+          <w:sz w:val="26"/>
+          <w:szCs w:val="26"/>
+        </w:rPr>
+      </w:pPr>
+      <w:r>
+        <w:rPr>
+          <w:rFonts w:ascii="Times New Roman" w:eastAsia="Times New Roman" w:hAnsi="Times New Roman" w:cs="Times New Roman"/>
+          <w:color w:val="000000"/>
+          <w:sz w:val="26"/>
+          <w:szCs w:val="26"/>
+        </w:rPr>
+        <w:t>Because the NS</w:t>
+      </w:r>
+      <w:r>
+        <w:rPr>
+          <w:rFonts w:ascii="Times New Roman" w:eastAsia="Times New Roman" w:hAnsi="Times New Roman" w:cs="Times New Roman"/>
+          <w:color w:val="000000"/>
+          <w:sz w:val="26"/>
+          <w:szCs w:val="26"/>
+        </w:rPr>
+        <w:t xml:space="preserve">FNET was to be an internet, </w:t>
+      </w:r>
+      <w:r>
+        <w:rPr>
+          <w:rFonts w:ascii="Times New Roman" w:eastAsia="Times New Roman" w:hAnsi="Times New Roman" w:cs="Times New Roman"/>
+          <w:color w:val="000000"/>
+          <w:sz w:val="26"/>
+          <w:szCs w:val="26"/>
+        </w:rPr>
         <w:t xml:space="preserve">specialized computers called routers were needed to pass traffic between networks at the points where the networks met. </w:t>
       </w:r>
     </w:p>
@@ -1607,22 +1646,22 @@
       <w:pPr>
         <w:pStyle w:val="Heading3"/>
         <w:shd w:val="clear" w:color="auto" w:fill="FFFFFF"/>
-        <w:spacing w:before="675" w:after="150" w:line="360" w:lineRule="atLeast"/>
-        <w:rPr>
-          <w:rFonts w:ascii="Times New Roman" w:hAnsi="Times New Roman" w:cs="Times New Roman"/>
-          <w:color w:val="auto"/>
-          <w:sz w:val="26"/>
-          <w:szCs w:val="26"/>
-        </w:rPr>
-      </w:pPr>
-      <w:r>
-        <w:rPr>
-          <w:rFonts w:ascii="Times New Roman" w:hAnsi="Times New Roman" w:cs="Times New Roman"/>
-          <w:color w:val="auto"/>
-          <w:sz w:val="26"/>
-          <w:szCs w:val="26"/>
-        </w:rPr>
-        <w:lastRenderedPageBreak/>
+        <w:spacing w:before="0" w:after="100" w:afterAutospacing="1" w:line="360" w:lineRule="atLeast"/>
+        <w:jc w:val="both"/>
+        <w:rPr>
+          <w:rFonts w:ascii="Times New Roman" w:hAnsi="Times New Roman" w:cs="Times New Roman"/>
+          <w:color w:val="auto"/>
+          <w:sz w:val="26"/>
+          <w:szCs w:val="26"/>
+        </w:rPr>
+      </w:pPr>
+      <w:r>
+        <w:rPr>
+          <w:rFonts w:ascii="Times New Roman" w:hAnsi="Times New Roman" w:cs="Times New Roman"/>
+          <w:color w:val="auto"/>
+          <w:sz w:val="26"/>
+          <w:szCs w:val="26"/>
+        </w:rPr>
         <w:t xml:space="preserve">1980 </w:t>
       </w:r>
       <w:r>
@@ -1682,7 +1721,8 @@
       <w:pPr>
         <w:pStyle w:val="Heading3"/>
         <w:shd w:val="clear" w:color="auto" w:fill="FFFFFF"/>
-        <w:spacing w:before="675" w:after="150" w:line="360" w:lineRule="atLeast"/>
+        <w:spacing w:before="0" w:after="100" w:afterAutospacing="1" w:line="360" w:lineRule="atLeast"/>
+        <w:jc w:val="both"/>
         <w:rPr>
           <w:rFonts w:ascii="Times New Roman" w:hAnsi="Times New Roman" w:cs="Times New Roman"/>
           <w:b w:val="0"/>
@@ -1939,7 +1979,8 @@
       <w:pPr>
         <w:pStyle w:val="Heading3"/>
         <w:shd w:val="clear" w:color="auto" w:fill="FFFFFF"/>
-        <w:spacing w:before="675" w:after="150" w:line="360" w:lineRule="atLeast"/>
+        <w:spacing w:before="0" w:after="100" w:afterAutospacing="1" w:line="360" w:lineRule="atLeast"/>
+        <w:jc w:val="both"/>
         <w:rPr>
           <w:rFonts w:ascii="Times New Roman" w:hAnsi="Times New Roman" w:cs="Times New Roman"/>
           <w:b w:val="0"/>
@@ -2011,7 +2052,8 @@
       <w:pPr>
         <w:pStyle w:val="Heading3"/>
         <w:shd w:val="clear" w:color="auto" w:fill="FFFFFF"/>
-        <w:spacing w:before="675" w:after="150" w:line="360" w:lineRule="atLeast"/>
+        <w:spacing w:before="0" w:after="100" w:afterAutospacing="1" w:line="360" w:lineRule="atLeast"/>
+        <w:jc w:val="both"/>
         <w:rPr>
           <w:rFonts w:ascii="Times New Roman" w:hAnsi="Times New Roman" w:cs="Times New Roman"/>
           <w:b w:val="0"/>
@@ -2036,25 +2078,7 @@
           <w:sz w:val="26"/>
           <w:szCs w:val="26"/>
         </w:rPr>
-        <w:t>Domain</w:t>
-      </w:r>
-      <w:r>
-        <w:rPr>
-          <w:rFonts w:ascii="Times New Roman" w:hAnsi="Times New Roman" w:cs="Times New Roman"/>
-          <w:color w:val="auto"/>
-          <w:sz w:val="26"/>
-          <w:szCs w:val="26"/>
-        </w:rPr>
-        <w:t xml:space="preserve"> Name System (DNS)</w:t>
-      </w:r>
-      <w:r>
-        <w:rPr>
-          <w:rFonts w:ascii="Times New Roman" w:hAnsi="Times New Roman" w:cs="Times New Roman"/>
-          <w:color w:val="auto"/>
-          <w:sz w:val="26"/>
-          <w:szCs w:val="26"/>
-        </w:rPr>
-        <w:t>:</w:t>
+        <w:t>Domain Name System (DNS):</w:t>
       </w:r>
       <w:r>
         <w:rPr>
@@ -2123,34 +2147,205 @@
     </w:p>
     <w:p>
       <w:pPr>
+        <w:spacing w:after="100" w:afterAutospacing="1"/>
+        <w:jc w:val="both"/>
+      </w:pPr>
+      <w:r>
+        <w:rPr>
+          <w:rFonts w:ascii="Times New Roman" w:hAnsi="Times New Roman" w:cs="Times New Roman"/>
+          <w:b/>
+          <w:sz w:val="26"/>
+          <w:szCs w:val="26"/>
+        </w:rPr>
+        <w:t>1986 Protocol wars:</w:t>
+      </w:r>
+      <w:r>
+        <w:rPr>
+          <w:rFonts w:ascii="Times New Roman" w:hAnsi="Times New Roman" w:cs="Times New Roman"/>
+          <w:sz w:val="26"/>
+          <w:szCs w:val="26"/>
+        </w:rPr>
+        <w:t xml:space="preserve"> </w:t>
+      </w:r>
+      <w:r>
+        <w:rPr>
+          <w:rFonts w:ascii="Times New Roman" w:hAnsi="Times New Roman" w:cs="Times New Roman"/>
+          <w:sz w:val="26"/>
+          <w:szCs w:val="26"/>
+        </w:rPr>
+        <w:t>The so-cal</w:t>
+      </w:r>
+      <w:r>
+        <w:rPr>
+          <w:rFonts w:ascii="Times New Roman" w:hAnsi="Times New Roman" w:cs="Times New Roman"/>
+          <w:sz w:val="26"/>
+          <w:szCs w:val="26"/>
+        </w:rPr>
+        <w:t>led Protocol wars began in 1986 was European</w:t>
+      </w:r>
+      <w:r>
+        <w:rPr>
+          <w:rFonts w:ascii="Times New Roman" w:hAnsi="Times New Roman" w:cs="Times New Roman"/>
+          <w:sz w:val="26"/>
+          <w:szCs w:val="26"/>
+        </w:rPr>
+        <w:t xml:space="preserve"> countries pursuing the </w:t>
+      </w:r>
+      <w:r>
+        <w:rPr>
+          <w:rStyle w:val="Strong"/>
+          <w:rFonts w:ascii="Times New Roman" w:hAnsi="Times New Roman" w:cs="Times New Roman"/>
+          <w:b w:val="0"/>
+          <w:sz w:val="26"/>
+          <w:szCs w:val="26"/>
+        </w:rPr>
+        <w:t>Open Systems Interconnection</w:t>
+      </w:r>
+      <w:r>
+        <w:rPr>
+          <w:rFonts w:ascii="Times New Roman" w:hAnsi="Times New Roman" w:cs="Times New Roman"/>
+          <w:sz w:val="26"/>
+          <w:szCs w:val="26"/>
+        </w:rPr>
+        <w:t> (OSI), while the United States was</w:t>
+      </w:r>
+      <w:r>
+        <w:rPr>
+          <w:rFonts w:ascii="Times New Roman" w:hAnsi="Times New Roman" w:cs="Times New Roman"/>
+          <w:sz w:val="26"/>
+          <w:szCs w:val="26"/>
+        </w:rPr>
+        <w:t xml:space="preserve"> </w:t>
+      </w:r>
+      <w:r>
+        <w:rPr>
+          <w:rFonts w:ascii="Times New Roman" w:hAnsi="Times New Roman" w:cs="Times New Roman"/>
+          <w:sz w:val="26"/>
+          <w:szCs w:val="26"/>
+        </w:rPr>
+        <w:t>using the </w:t>
+      </w:r>
+      <w:r>
+        <w:rPr>
+          <w:rStyle w:val="Strong"/>
+          <w:rFonts w:ascii="Times New Roman" w:hAnsi="Times New Roman" w:cs="Times New Roman"/>
+          <w:b w:val="0"/>
+          <w:sz w:val="26"/>
+          <w:szCs w:val="26"/>
+        </w:rPr>
+        <w:t>Internet/Arpanet protocol</w:t>
+      </w:r>
+      <w:r>
+        <w:rPr>
+          <w:rStyle w:val="Strong"/>
+          <w:rFonts w:ascii="Times New Roman" w:hAnsi="Times New Roman" w:cs="Times New Roman"/>
+          <w:sz w:val="26"/>
+          <w:szCs w:val="26"/>
+        </w:rPr>
+        <w:t>.</w:t>
+      </w:r>
+    </w:p>
+    <w:p>
+      <w:pPr>
+        <w:spacing w:after="100" w:afterAutospacing="1"/>
+        <w:jc w:val="both"/>
+        <w:rPr>
+          <w:rFonts w:ascii="Times New Roman" w:eastAsia="Times New Roman" w:hAnsi="Times New Roman" w:cs="Times New Roman"/>
+          <w:sz w:val="26"/>
+          <w:szCs w:val="26"/>
+        </w:rPr>
+      </w:pPr>
+    </w:p>
+    <w:p>
+      <w:pPr>
+        <w:spacing w:after="100" w:afterAutospacing="1"/>
+        <w:jc w:val="both"/>
+        <w:rPr>
+          <w:rFonts w:ascii="Times New Roman" w:eastAsia="Times New Roman" w:hAnsi="Times New Roman" w:cs="Times New Roman"/>
+          <w:sz w:val="26"/>
+          <w:szCs w:val="26"/>
+        </w:rPr>
+      </w:pPr>
+    </w:p>
+    <w:p>
+      <w:pPr>
         <w:pStyle w:val="Heading3"/>
         <w:shd w:val="clear" w:color="auto" w:fill="FFFFFF"/>
-        <w:spacing w:before="675" w:after="150" w:line="360" w:lineRule="atLeast"/>
-        <w:rPr>
-          <w:rFonts w:ascii="Times New Roman" w:hAnsi="Times New Roman" w:cs="Times New Roman"/>
-          <w:b w:val="0"/>
-          <w:color w:val="auto"/>
-          <w:sz w:val="26"/>
-          <w:szCs w:val="26"/>
-        </w:rPr>
-      </w:pPr>
-      <w:r>
-        <w:rPr>
-          <w:rFonts w:ascii="Times New Roman" w:hAnsi="Times New Roman" w:cs="Times New Roman"/>
-          <w:color w:val="auto"/>
-          <w:sz w:val="26"/>
-          <w:szCs w:val="26"/>
-        </w:rPr>
-        <w:t>1986 Protocol wars</w:t>
-      </w:r>
-      <w:r>
-        <w:rPr>
-          <w:rFonts w:ascii="Times New Roman" w:hAnsi="Times New Roman" w:cs="Times New Roman"/>
-          <w:color w:val="auto"/>
-          <w:sz w:val="26"/>
-          <w:szCs w:val="26"/>
-        </w:rPr>
-        <w:t>:</w:t>
+        <w:spacing w:before="0" w:after="100" w:afterAutospacing="1" w:line="360" w:lineRule="atLeast"/>
+        <w:jc w:val="both"/>
+        <w:rPr>
+          <w:rFonts w:ascii="Times New Roman" w:hAnsi="Times New Roman" w:cs="Times New Roman"/>
+          <w:b w:val="0"/>
+          <w:color w:val="auto"/>
+          <w:sz w:val="26"/>
+          <w:szCs w:val="26"/>
+        </w:rPr>
+      </w:pPr>
+      <w:r>
+        <w:rPr>
+          <w:rFonts w:ascii="Times New Roman" w:hAnsi="Times New Roman" w:cs="Times New Roman"/>
+          <w:color w:val="auto"/>
+          <w:sz w:val="26"/>
+          <w:szCs w:val="26"/>
+        </w:rPr>
+        <w:t xml:space="preserve">1987 </w:t>
+      </w:r>
+      <w:r>
+        <w:rPr>
+          <w:rFonts w:ascii="Times New Roman" w:hAnsi="Times New Roman" w:cs="Times New Roman"/>
+          <w:color w:val="auto"/>
+          <w:sz w:val="26"/>
+          <w:szCs w:val="26"/>
+        </w:rPr>
+        <w:t xml:space="preserve">The Internet </w:t>
+      </w:r>
+      <w:r>
+        <w:rPr>
+          <w:rFonts w:ascii="Times New Roman" w:hAnsi="Times New Roman" w:cs="Times New Roman"/>
+          <w:color w:val="auto"/>
+          <w:sz w:val="26"/>
+          <w:szCs w:val="26"/>
+        </w:rPr>
+        <w:t>growth:</w:t>
+      </w:r>
+      <w:r>
+        <w:rPr>
+          <w:rFonts w:ascii="Times New Roman" w:hAnsi="Times New Roman" w:cs="Times New Roman"/>
+          <w:b w:val="0"/>
+          <w:color w:val="auto"/>
+          <w:sz w:val="26"/>
+          <w:szCs w:val="26"/>
+        </w:rPr>
+        <w:t xml:space="preserve"> T</w:t>
+      </w:r>
+      <w:r>
+        <w:rPr>
+          <w:rFonts w:ascii="Times New Roman" w:hAnsi="Times New Roman" w:cs="Times New Roman"/>
+          <w:b w:val="0"/>
+          <w:color w:val="auto"/>
+          <w:sz w:val="26"/>
+          <w:szCs w:val="26"/>
+        </w:rPr>
+        <w:t>here were nearly </w:t>
+      </w:r>
+      <w:r>
+        <w:rPr>
+          <w:rStyle w:val="Strong"/>
+          <w:rFonts w:ascii="Times New Roman" w:hAnsi="Times New Roman" w:cs="Times New Roman"/>
+          <w:color w:val="auto"/>
+          <w:sz w:val="26"/>
+          <w:szCs w:val="26"/>
+        </w:rPr>
+        <w:t>30,000 hosts on the Internet</w:t>
+      </w:r>
+      <w:r>
+        <w:rPr>
+          <w:rFonts w:ascii="Times New Roman" w:hAnsi="Times New Roman" w:cs="Times New Roman"/>
+          <w:color w:val="auto"/>
+          <w:sz w:val="26"/>
+          <w:szCs w:val="26"/>
+        </w:rPr>
+        <w:t>.</w:t>
       </w:r>
       <w:r>
         <w:rPr>
@@ -2170,249 +2365,171 @@
           <w:sz w:val="26"/>
           <w:szCs w:val="26"/>
         </w:rPr>
-        <w:t>The so-cal</w:t>
-      </w:r>
-      <w:r>
-        <w:rPr>
-          <w:rFonts w:ascii="Times New Roman" w:hAnsi="Times New Roman" w:cs="Times New Roman"/>
-          <w:b w:val="0"/>
-          <w:color w:val="auto"/>
-          <w:sz w:val="26"/>
-          <w:szCs w:val="26"/>
-        </w:rPr>
-        <w:t xml:space="preserve">led Protocol wars began in 1986 </w:t>
-      </w:r>
-      <w:proofErr w:type="gramStart"/>
-      <w:r>
-        <w:rPr>
-          <w:rFonts w:ascii="Times New Roman" w:hAnsi="Times New Roman" w:cs="Times New Roman"/>
-          <w:b w:val="0"/>
-          <w:color w:val="auto"/>
-          <w:sz w:val="26"/>
-          <w:szCs w:val="26"/>
-        </w:rPr>
-        <w:t>were</w:t>
-      </w:r>
-      <w:proofErr w:type="gramEnd"/>
-      <w:r>
-        <w:rPr>
-          <w:rFonts w:ascii="Times New Roman" w:hAnsi="Times New Roman" w:cs="Times New Roman"/>
-          <w:b w:val="0"/>
-          <w:color w:val="auto"/>
-          <w:sz w:val="26"/>
-          <w:szCs w:val="26"/>
-        </w:rPr>
-        <w:t xml:space="preserve"> European</w:t>
-      </w:r>
-      <w:r>
-        <w:rPr>
-          <w:rFonts w:ascii="Times New Roman" w:hAnsi="Times New Roman" w:cs="Times New Roman"/>
-          <w:b w:val="0"/>
-          <w:color w:val="auto"/>
-          <w:sz w:val="26"/>
-          <w:szCs w:val="26"/>
-        </w:rPr>
-        <w:t xml:space="preserve"> countries pursuing the </w:t>
-      </w:r>
-      <w:r>
-        <w:rPr>
-          <w:rStyle w:val="Strong"/>
-          <w:rFonts w:ascii="Times New Roman" w:hAnsi="Times New Roman" w:cs="Times New Roman"/>
-          <w:color w:val="auto"/>
-          <w:sz w:val="26"/>
-          <w:szCs w:val="26"/>
-        </w:rPr>
-        <w:t>Open Systems Interconnection</w:t>
-      </w:r>
-      <w:r>
-        <w:rPr>
-          <w:rFonts w:ascii="Times New Roman" w:hAnsi="Times New Roman" w:cs="Times New Roman"/>
-          <w:color w:val="auto"/>
-          <w:sz w:val="26"/>
-          <w:szCs w:val="26"/>
-        </w:rPr>
-        <w:t> (</w:t>
-      </w:r>
-      <w:r>
-        <w:rPr>
-          <w:rFonts w:ascii="Times New Roman" w:hAnsi="Times New Roman" w:cs="Times New Roman"/>
-          <w:b w:val="0"/>
-          <w:color w:val="auto"/>
-          <w:sz w:val="26"/>
-          <w:szCs w:val="26"/>
-        </w:rPr>
-        <w:t>OSI), while the United States was using the </w:t>
-      </w:r>
-      <w:r>
-        <w:rPr>
-          <w:rStyle w:val="Strong"/>
-          <w:rFonts w:ascii="Times New Roman" w:hAnsi="Times New Roman" w:cs="Times New Roman"/>
-          <w:color w:val="auto"/>
-          <w:sz w:val="26"/>
-          <w:szCs w:val="26"/>
-        </w:rPr>
-        <w:t>Internet/Arpanet protocol</w:t>
-      </w:r>
-      <w:r>
-        <w:rPr>
-          <w:rFonts w:ascii="Times New Roman" w:hAnsi="Times New Roman" w:cs="Times New Roman"/>
-          <w:b w:val="0"/>
-          <w:color w:val="auto"/>
-          <w:sz w:val="26"/>
-          <w:szCs w:val="26"/>
-        </w:rPr>
-        <w:t>.</w:t>
+        <w:t>T</w:t>
+      </w:r>
+      <w:r>
+        <w:rPr>
+          <w:rFonts w:ascii="Times New Roman" w:hAnsi="Times New Roman" w:cs="Times New Roman"/>
+          <w:b w:val="0"/>
+          <w:color w:val="auto"/>
+          <w:sz w:val="26"/>
+          <w:szCs w:val="26"/>
+        </w:rPr>
+        <w:t>he adoption of the TCP/IP standard made larger numbers of hosts possible.</w:t>
       </w:r>
     </w:p>
     <w:p>
       <w:pPr>
         <w:pStyle w:val="Heading3"/>
         <w:shd w:val="clear" w:color="auto" w:fill="FFFFFF"/>
-        <w:spacing w:before="675" w:after="150" w:line="360" w:lineRule="atLeast"/>
-        <w:rPr>
-          <w:rFonts w:ascii="Times New Roman" w:hAnsi="Times New Roman" w:cs="Times New Roman"/>
-          <w:b w:val="0"/>
-          <w:color w:val="auto"/>
-          <w:sz w:val="26"/>
-          <w:szCs w:val="26"/>
-        </w:rPr>
-      </w:pPr>
-      <w:r>
-        <w:rPr>
-          <w:rFonts w:ascii="Times New Roman" w:hAnsi="Times New Roman" w:cs="Times New Roman"/>
-          <w:color w:val="auto"/>
-          <w:sz w:val="26"/>
-          <w:szCs w:val="26"/>
-        </w:rPr>
-        <w:t xml:space="preserve">1987 </w:t>
-      </w:r>
-      <w:r>
-        <w:rPr>
-          <w:rFonts w:ascii="Times New Roman" w:hAnsi="Times New Roman" w:cs="Times New Roman"/>
-          <w:color w:val="auto"/>
-          <w:sz w:val="26"/>
-          <w:szCs w:val="26"/>
-        </w:rPr>
-        <w:t xml:space="preserve">The Internet </w:t>
-      </w:r>
-      <w:r>
-        <w:rPr>
-          <w:rFonts w:ascii="Times New Roman" w:hAnsi="Times New Roman" w:cs="Times New Roman"/>
-          <w:color w:val="auto"/>
-          <w:sz w:val="26"/>
-          <w:szCs w:val="26"/>
-        </w:rPr>
-        <w:t>growth:</w:t>
-      </w:r>
-      <w:r>
-        <w:rPr>
-          <w:rFonts w:ascii="Times New Roman" w:hAnsi="Times New Roman" w:cs="Times New Roman"/>
-          <w:b w:val="0"/>
-          <w:color w:val="auto"/>
-          <w:sz w:val="26"/>
-          <w:szCs w:val="26"/>
-        </w:rPr>
-        <w:t xml:space="preserve"> T</w:t>
-      </w:r>
-      <w:r>
-        <w:rPr>
-          <w:rFonts w:ascii="Times New Roman" w:hAnsi="Times New Roman" w:cs="Times New Roman"/>
-          <w:b w:val="0"/>
-          <w:color w:val="auto"/>
-          <w:sz w:val="26"/>
-          <w:szCs w:val="26"/>
-        </w:rPr>
-        <w:t>here were nearly </w:t>
-      </w:r>
-      <w:r>
-        <w:rPr>
-          <w:rStyle w:val="Strong"/>
-          <w:rFonts w:ascii="Times New Roman" w:hAnsi="Times New Roman" w:cs="Times New Roman"/>
-          <w:color w:val="auto"/>
-          <w:sz w:val="26"/>
-          <w:szCs w:val="26"/>
-        </w:rPr>
-        <w:t>30,000 hosts on the Internet</w:t>
-      </w:r>
-      <w:r>
-        <w:rPr>
-          <w:rFonts w:ascii="Times New Roman" w:hAnsi="Times New Roman" w:cs="Times New Roman"/>
+        <w:spacing w:before="0" w:after="100" w:afterAutospacing="1" w:line="360" w:lineRule="atLeast"/>
+        <w:jc w:val="both"/>
+        <w:rPr>
+          <w:rFonts w:ascii="Times New Roman" w:hAnsi="Times New Roman" w:cs="Times New Roman"/>
+          <w:b w:val="0"/>
+          <w:color w:val="auto"/>
+          <w:sz w:val="26"/>
+          <w:szCs w:val="26"/>
+        </w:rPr>
+      </w:pPr>
+      <w:r>
+        <w:rPr>
+          <w:rFonts w:ascii="Times New Roman" w:hAnsi="Times New Roman" w:cs="Times New Roman"/>
+          <w:color w:val="auto"/>
+          <w:sz w:val="26"/>
+          <w:szCs w:val="26"/>
+        </w:rPr>
+        <w:t>1988 IRC (</w:t>
+      </w:r>
+      <w:r>
+        <w:rPr>
+          <w:rFonts w:ascii="Times New Roman" w:hAnsi="Times New Roman" w:cs="Times New Roman"/>
+          <w:color w:val="auto"/>
+          <w:sz w:val="26"/>
+          <w:szCs w:val="26"/>
+        </w:rPr>
+        <w:t>Internet Relay Chat</w:t>
+      </w:r>
+      <w:r>
+        <w:rPr>
+          <w:rFonts w:ascii="Times New Roman" w:hAnsi="Times New Roman" w:cs="Times New Roman"/>
+          <w:color w:val="auto"/>
+          <w:sz w:val="26"/>
+          <w:szCs w:val="26"/>
+        </w:rPr>
+        <w:t>)</w:t>
+      </w:r>
+      <w:r>
+        <w:rPr>
+          <w:rFonts w:ascii="Times New Roman" w:hAnsi="Times New Roman" w:cs="Times New Roman"/>
+          <w:color w:val="auto"/>
+          <w:sz w:val="26"/>
+          <w:szCs w:val="26"/>
+        </w:rPr>
+        <w:t>:</w:t>
+      </w:r>
+      <w:r>
+        <w:rPr>
+          <w:rFonts w:ascii="Times New Roman" w:hAnsi="Times New Roman" w:cs="Times New Roman"/>
+          <w:b w:val="0"/>
+          <w:color w:val="auto"/>
+          <w:sz w:val="26"/>
+          <w:szCs w:val="26"/>
+        </w:rPr>
+        <w:t xml:space="preserve"> </w:t>
+      </w:r>
+      <w:r>
+        <w:rPr>
+          <w:rFonts w:ascii="Times New Roman" w:hAnsi="Times New Roman" w:cs="Times New Roman"/>
+          <w:b w:val="0"/>
+          <w:color w:val="auto"/>
+          <w:sz w:val="26"/>
+          <w:szCs w:val="26"/>
+        </w:rPr>
+        <w:t xml:space="preserve">IRC </w:t>
+      </w:r>
+      <w:r>
+        <w:rPr>
+          <w:rFonts w:ascii="Times New Roman" w:hAnsi="Times New Roman" w:cs="Times New Roman"/>
+          <w:b w:val="0"/>
+          <w:color w:val="auto"/>
+          <w:sz w:val="26"/>
+          <w:szCs w:val="26"/>
+        </w:rPr>
+        <w:t>was first deployed, paving the way for </w:t>
+      </w:r>
+      <w:r>
+        <w:rPr>
+          <w:rStyle w:val="Strong"/>
+          <w:rFonts w:ascii="Times New Roman" w:hAnsi="Times New Roman" w:cs="Times New Roman"/>
+          <w:color w:val="auto"/>
+          <w:sz w:val="26"/>
+          <w:szCs w:val="26"/>
+        </w:rPr>
+        <w:t>real-time chat</w:t>
+      </w:r>
+      <w:r>
+        <w:rPr>
+          <w:rFonts w:ascii="Times New Roman" w:hAnsi="Times New Roman" w:cs="Times New Roman"/>
+          <w:b w:val="0"/>
+          <w:color w:val="auto"/>
+          <w:sz w:val="26"/>
+          <w:szCs w:val="26"/>
+        </w:rPr>
+        <w:t xml:space="preserve"> and the instant messaging programs </w:t>
+      </w:r>
+      <w:r>
+        <w:rPr>
+          <w:rFonts w:ascii="Times New Roman" w:hAnsi="Times New Roman" w:cs="Times New Roman"/>
+          <w:b w:val="0"/>
+          <w:color w:val="auto"/>
+          <w:sz w:val="26"/>
+          <w:szCs w:val="26"/>
+        </w:rPr>
+        <w:t>that are used in present times</w:t>
+      </w:r>
+      <w:r>
+        <w:rPr>
+          <w:rFonts w:ascii="Times New Roman" w:hAnsi="Times New Roman" w:cs="Times New Roman"/>
+          <w:b w:val="0"/>
           <w:color w:val="auto"/>
           <w:sz w:val="26"/>
           <w:szCs w:val="26"/>
         </w:rPr>
         <w:t>.</w:t>
-      </w:r>
-      <w:r>
-        <w:rPr>
-          <w:rFonts w:ascii="Times New Roman" w:hAnsi="Times New Roman" w:cs="Times New Roman"/>
-          <w:b w:val="0"/>
-          <w:color w:val="auto"/>
-          <w:sz w:val="26"/>
-          <w:szCs w:val="26"/>
-        </w:rPr>
-        <w:t xml:space="preserve"> </w:t>
-      </w:r>
-      <w:r>
-        <w:rPr>
-          <w:rFonts w:ascii="Times New Roman" w:hAnsi="Times New Roman" w:cs="Times New Roman"/>
-          <w:b w:val="0"/>
-          <w:color w:val="auto"/>
-          <w:sz w:val="26"/>
-          <w:szCs w:val="26"/>
-        </w:rPr>
-        <w:t>T</w:t>
-      </w:r>
-      <w:r>
-        <w:rPr>
-          <w:rFonts w:ascii="Times New Roman" w:hAnsi="Times New Roman" w:cs="Times New Roman"/>
-          <w:b w:val="0"/>
-          <w:color w:val="auto"/>
-          <w:sz w:val="26"/>
-          <w:szCs w:val="26"/>
-        </w:rPr>
-        <w:t>he adoption of the TCP/IP standard made larger numbers of hosts possible.</w:t>
       </w:r>
     </w:p>
     <w:p>
       <w:pPr>
         <w:pStyle w:val="Heading3"/>
         <w:shd w:val="clear" w:color="auto" w:fill="FFFFFF"/>
-        <w:spacing w:before="675" w:after="150" w:line="360" w:lineRule="atLeast"/>
-        <w:rPr>
-          <w:rFonts w:ascii="Times New Roman" w:hAnsi="Times New Roman" w:cs="Times New Roman"/>
-          <w:b w:val="0"/>
-          <w:color w:val="auto"/>
-          <w:sz w:val="26"/>
-          <w:szCs w:val="26"/>
-        </w:rPr>
-      </w:pPr>
-      <w:r>
-        <w:rPr>
-          <w:rFonts w:ascii="Times New Roman" w:hAnsi="Times New Roman" w:cs="Times New Roman"/>
-          <w:color w:val="auto"/>
-          <w:sz w:val="26"/>
-          <w:szCs w:val="26"/>
-        </w:rPr>
-        <w:t>1988 IRC (</w:t>
-      </w:r>
-      <w:r>
-        <w:rPr>
-          <w:rFonts w:ascii="Times New Roman" w:hAnsi="Times New Roman" w:cs="Times New Roman"/>
-          <w:color w:val="auto"/>
-          <w:sz w:val="26"/>
-          <w:szCs w:val="26"/>
-        </w:rPr>
-        <w:t>Internet Relay Chat</w:t>
-      </w:r>
-      <w:r>
-        <w:rPr>
-          <w:rFonts w:ascii="Times New Roman" w:hAnsi="Times New Roman" w:cs="Times New Roman"/>
-          <w:color w:val="auto"/>
-          <w:sz w:val="26"/>
-          <w:szCs w:val="26"/>
-        </w:rPr>
-        <w:t>)</w:t>
+        <w:spacing w:before="0" w:after="100" w:afterAutospacing="1" w:line="360" w:lineRule="atLeast"/>
+        <w:jc w:val="both"/>
+        <w:rPr>
+          <w:rFonts w:ascii="Times New Roman" w:hAnsi="Times New Roman" w:cs="Times New Roman"/>
+          <w:b w:val="0"/>
+          <w:color w:val="auto"/>
+          <w:sz w:val="26"/>
+          <w:szCs w:val="26"/>
+        </w:rPr>
+      </w:pPr>
+      <w:r>
+        <w:rPr>
+          <w:rFonts w:ascii="Times New Roman" w:hAnsi="Times New Roman" w:cs="Times New Roman"/>
+          <w:color w:val="auto"/>
+          <w:sz w:val="26"/>
+          <w:szCs w:val="26"/>
+        </w:rPr>
+        <w:t>1988</w:t>
+      </w:r>
+      <w:r>
+        <w:rPr>
+          <w:rFonts w:ascii="Times New Roman" w:hAnsi="Times New Roman" w:cs="Times New Roman"/>
+          <w:color w:val="auto"/>
+          <w:sz w:val="26"/>
+          <w:szCs w:val="26"/>
+        </w:rPr>
+        <w:t xml:space="preserve"> First major malicious internet-based attack</w:t>
       </w:r>
       <w:r>
         <w:rPr>
@@ -2431,100 +2548,923 @@
           <w:sz w:val="26"/>
           <w:szCs w:val="26"/>
         </w:rPr>
+        <w:t xml:space="preserve"> The </w:t>
+      </w:r>
+      <w:r>
+        <w:rPr>
+          <w:rFonts w:ascii="Times New Roman" w:hAnsi="Times New Roman" w:cs="Times New Roman"/>
+          <w:b w:val="0"/>
+          <w:color w:val="auto"/>
+          <w:sz w:val="26"/>
+          <w:szCs w:val="26"/>
+        </w:rPr>
+        <w:t>first majo</w:t>
+      </w:r>
+      <w:r>
+        <w:rPr>
+          <w:rFonts w:ascii="Times New Roman" w:hAnsi="Times New Roman" w:cs="Times New Roman"/>
+          <w:b w:val="0"/>
+          <w:color w:val="auto"/>
+          <w:sz w:val="26"/>
+          <w:szCs w:val="26"/>
+        </w:rPr>
+        <w:t>r Internet worm r</w:t>
+      </w:r>
+      <w:r>
+        <w:rPr>
+          <w:rFonts w:ascii="Times New Roman" w:hAnsi="Times New Roman" w:cs="Times New Roman"/>
+          <w:b w:val="0"/>
+          <w:color w:val="auto"/>
+          <w:sz w:val="26"/>
+          <w:szCs w:val="26"/>
+        </w:rPr>
+        <w:t>eferred to as “The Morris Worm</w:t>
+      </w:r>
+      <w:r>
+        <w:rPr>
+          <w:rFonts w:ascii="Times New Roman" w:hAnsi="Times New Roman" w:cs="Times New Roman"/>
+          <w:b w:val="0"/>
+          <w:color w:val="auto"/>
+          <w:sz w:val="26"/>
+          <w:szCs w:val="26"/>
+        </w:rPr>
+        <w:t>” was released. I</w:t>
+      </w:r>
+      <w:r>
+        <w:rPr>
+          <w:rFonts w:ascii="Times New Roman" w:hAnsi="Times New Roman" w:cs="Times New Roman"/>
+          <w:b w:val="0"/>
+          <w:color w:val="auto"/>
+          <w:sz w:val="26"/>
+          <w:szCs w:val="26"/>
+        </w:rPr>
+        <w:t>t was written by Robert Tappan Morris and caused </w:t>
+      </w:r>
+      <w:r>
+        <w:rPr>
+          <w:rStyle w:val="Strong"/>
+          <w:rFonts w:ascii="Times New Roman" w:hAnsi="Times New Roman" w:cs="Times New Roman"/>
+          <w:color w:val="auto"/>
+          <w:sz w:val="26"/>
+          <w:szCs w:val="26"/>
+        </w:rPr>
+        <w:t>major interruptions</w:t>
+      </w:r>
+      <w:r>
+        <w:rPr>
+          <w:rFonts w:ascii="Times New Roman" w:hAnsi="Times New Roman" w:cs="Times New Roman"/>
+          <w:b w:val="0"/>
+          <w:color w:val="auto"/>
+          <w:sz w:val="26"/>
+          <w:szCs w:val="26"/>
+        </w:rPr>
+        <w:t> across large parts of the Internet.</w:t>
+      </w:r>
+    </w:p>
+    <w:p>
+      <w:pPr>
+        <w:spacing w:after="100" w:afterAutospacing="1"/>
+        <w:ind w:left="720" w:firstLine="720"/>
+        <w:jc w:val="both"/>
+        <w:rPr>
+          <w:rFonts w:ascii="Times New Roman" w:hAnsi="Times New Roman" w:cs="Times New Roman"/>
+          <w:b/>
+          <w:sz w:val="32"/>
+          <w:szCs w:val="32"/>
+        </w:rPr>
+      </w:pPr>
+      <w:r>
+        <w:rPr>
+          <w:rFonts w:ascii="Times New Roman" w:hAnsi="Times New Roman" w:cs="Times New Roman"/>
+          <w:b/>
+          <w:sz w:val="32"/>
+          <w:szCs w:val="32"/>
+        </w:rPr>
+        <w:t xml:space="preserve">Emergence of the </w:t>
+      </w:r>
+      <w:r>
+        <w:rPr>
+          <w:rFonts w:ascii="Times New Roman" w:hAnsi="Times New Roman" w:cs="Times New Roman"/>
+          <w:b/>
+          <w:sz w:val="32"/>
+          <w:szCs w:val="32"/>
+        </w:rPr>
+        <w:t>Web:</w:t>
+      </w:r>
+      <w:r>
+        <w:rPr>
+          <w:rFonts w:ascii="Times New Roman" w:hAnsi="Times New Roman" w:cs="Times New Roman"/>
+          <w:b/>
+          <w:sz w:val="32"/>
+          <w:szCs w:val="32"/>
+        </w:rPr>
+        <w:t xml:space="preserve"> 1990-present</w:t>
+      </w:r>
+    </w:p>
+    <w:p>
+      <w:pPr>
+        <w:shd w:val="clear" w:color="auto" w:fill="FFFFFF" w:themeFill="background1"/>
+        <w:spacing w:after="100" w:afterAutospacing="1" w:line="240" w:lineRule="auto"/>
+        <w:jc w:val="both"/>
+        <w:rPr>
+          <w:rFonts w:ascii="Cambria" w:hAnsi="Cambria"/>
+          <w:color w:val="000000"/>
+          <w:sz w:val="26"/>
+          <w:szCs w:val="26"/>
+          <w:shd w:val="clear" w:color="auto" w:fill="FAF8F6"/>
+        </w:rPr>
+      </w:pPr>
+      <w:r>
+        <w:rPr>
+          <w:rFonts w:ascii="Cambria" w:hAnsi="Cambria"/>
+          <w:color w:val="000000"/>
+          <w:sz w:val="26"/>
+          <w:szCs w:val="26"/>
+          <w:shd w:val="clear" w:color="auto" w:fill="FFFFFF" w:themeFill="background1"/>
+        </w:rPr>
+        <w:t>By the early 1990s, the Internet was international in scope, and its operation had largely</w:t>
+      </w:r>
+      <w:r>
+        <w:rPr>
+          <w:rFonts w:ascii="Cambria" w:hAnsi="Cambria"/>
+          <w:color w:val="000000"/>
+          <w:sz w:val="26"/>
+          <w:szCs w:val="26"/>
+          <w:shd w:val="clear" w:color="auto" w:fill="FAF8F6"/>
+        </w:rPr>
         <w:t xml:space="preserve"> </w:t>
       </w:r>
       <w:r>
         <w:rPr>
-          <w:rFonts w:ascii="Times New Roman" w:hAnsi="Times New Roman" w:cs="Times New Roman"/>
-          <w:b w:val="0"/>
-          <w:color w:val="auto"/>
-          <w:sz w:val="26"/>
-          <w:szCs w:val="26"/>
-        </w:rPr>
-        <w:t xml:space="preserve">IRC </w:t>
-      </w:r>
-      <w:r>
-        <w:rPr>
-          <w:rFonts w:ascii="Times New Roman" w:hAnsi="Times New Roman" w:cs="Times New Roman"/>
-          <w:b w:val="0"/>
-          <w:color w:val="auto"/>
-          <w:sz w:val="26"/>
-          <w:szCs w:val="26"/>
-        </w:rPr>
-        <w:t>was first deployed, paving the way for </w:t>
-      </w:r>
-      <w:r>
-        <w:rPr>
-          <w:rStyle w:val="Strong"/>
-          <w:rFonts w:ascii="Times New Roman" w:hAnsi="Times New Roman" w:cs="Times New Roman"/>
-          <w:color w:val="auto"/>
-          <w:sz w:val="26"/>
-          <w:szCs w:val="26"/>
-        </w:rPr>
-        <w:t>real-time chat</w:t>
-      </w:r>
-      <w:r>
-        <w:rPr>
-          <w:rFonts w:ascii="Times New Roman" w:hAnsi="Times New Roman" w:cs="Times New Roman"/>
-          <w:b w:val="0"/>
-          <w:color w:val="auto"/>
-          <w:sz w:val="26"/>
-          <w:szCs w:val="26"/>
-        </w:rPr>
-        <w:t xml:space="preserve"> and the instant messaging programs </w:t>
-      </w:r>
-      <w:r>
-        <w:rPr>
-          <w:rFonts w:ascii="Times New Roman" w:hAnsi="Times New Roman" w:cs="Times New Roman"/>
-          <w:b w:val="0"/>
-          <w:color w:val="auto"/>
-          <w:sz w:val="26"/>
-          <w:szCs w:val="26"/>
-        </w:rPr>
-        <w:t>that are used in present times</w:t>
-      </w:r>
-      <w:r>
-        <w:rPr>
-          <w:rFonts w:ascii="Times New Roman" w:hAnsi="Times New Roman" w:cs="Times New Roman"/>
-          <w:b w:val="0"/>
-          <w:color w:val="auto"/>
-          <w:sz w:val="26"/>
-          <w:szCs w:val="26"/>
-        </w:rPr>
-        <w:t>.</w:t>
+          <w:rFonts w:ascii="Cambria" w:hAnsi="Cambria"/>
+          <w:color w:val="000000"/>
+          <w:sz w:val="26"/>
+          <w:szCs w:val="26"/>
+          <w:shd w:val="clear" w:color="auto" w:fill="FFFFFF" w:themeFill="background1"/>
+        </w:rPr>
+        <w:t>been transferred from the NSF to commercial providers. Public access to the Internet expanded rapidly thanks to the ubiquitous nature of the analog telephone network and the availability of modems for connecting computers to this network. Digital transmission became possible throughout the telephone network with the deployment of optical fiber, and the telephone companies leased their broadband digital facilities for connecting routers and regional networks to the developers of the computer network.</w:t>
+      </w:r>
+      <w:r>
+        <w:rPr>
+          <w:rFonts w:ascii="Cambria" w:hAnsi="Cambria"/>
+          <w:color w:val="000000"/>
+          <w:sz w:val="26"/>
+          <w:szCs w:val="26"/>
+          <w:shd w:val="clear" w:color="auto" w:fill="FAF8F6"/>
+        </w:rPr>
+        <w:t> </w:t>
       </w:r>
     </w:p>
     <w:p>
       <w:pPr>
         <w:pStyle w:val="Heading3"/>
         <w:shd w:val="clear" w:color="auto" w:fill="FFFFFF"/>
-        <w:spacing w:before="675" w:after="150" w:line="360" w:lineRule="atLeast"/>
-        <w:rPr>
-          <w:rFonts w:ascii="Times New Roman" w:hAnsi="Times New Roman" w:cs="Times New Roman"/>
-          <w:b w:val="0"/>
-          <w:color w:val="auto"/>
-          <w:sz w:val="26"/>
-          <w:szCs w:val="26"/>
-        </w:rPr>
-      </w:pPr>
-      <w:r>
-        <w:rPr>
-          <w:rFonts w:ascii="Times New Roman" w:hAnsi="Times New Roman" w:cs="Times New Roman"/>
-          <w:color w:val="auto"/>
-          <w:sz w:val="26"/>
-          <w:szCs w:val="26"/>
+        <w:spacing w:before="0" w:after="100" w:afterAutospacing="1" w:line="360" w:lineRule="atLeast"/>
+        <w:rPr>
+          <w:rFonts w:ascii="Times New Roman" w:hAnsi="Times New Roman" w:cs="Times New Roman"/>
+          <w:b w:val="0"/>
+          <w:color w:val="auto"/>
+          <w:sz w:val="26"/>
+          <w:szCs w:val="26"/>
+        </w:rPr>
+      </w:pPr>
+      <w:r>
+        <w:rPr>
+          <w:rStyle w:val="Strong"/>
+          <w:rFonts w:ascii="Times New Roman" w:hAnsi="Times New Roman" w:cs="Times New Roman"/>
+          <w:b/>
+          <w:color w:val="auto"/>
+          <w:sz w:val="26"/>
+          <w:szCs w:val="26"/>
+          <w:bdr w:val="none" w:sz="0" w:space="0" w:color="auto" w:frame="1"/>
+        </w:rPr>
+        <w:t>1990</w:t>
+      </w:r>
+      <w:r>
+        <w:rPr>
+          <w:rStyle w:val="Strong"/>
+          <w:rFonts w:ascii="Times New Roman" w:hAnsi="Times New Roman" w:cs="Times New Roman"/>
+          <w:color w:val="auto"/>
+          <w:sz w:val="26"/>
+          <w:szCs w:val="26"/>
+          <w:bdr w:val="none" w:sz="0" w:space="0" w:color="auto" w:frame="1"/>
+        </w:rPr>
+        <w:t xml:space="preserve"> </w:t>
+      </w:r>
+      <w:r>
+        <w:rPr>
+          <w:rFonts w:ascii="Times New Roman" w:hAnsi="Times New Roman" w:cs="Times New Roman"/>
+          <w:color w:val="auto"/>
+          <w:sz w:val="26"/>
+          <w:szCs w:val="26"/>
+        </w:rPr>
+        <w:t>World Wide Web protocols finished</w:t>
+      </w:r>
+      <w:r>
+        <w:rPr>
+          <w:rFonts w:ascii="Times New Roman" w:hAnsi="Times New Roman" w:cs="Times New Roman"/>
+          <w:color w:val="auto"/>
+          <w:sz w:val="26"/>
+          <w:szCs w:val="26"/>
+        </w:rPr>
+        <w:t xml:space="preserve">: </w:t>
+      </w:r>
+      <w:hyperlink r:id="rId19" w:history="1">
+        <w:r>
+          <w:rPr>
+            <w:rStyle w:val="Hyperlink"/>
+            <w:rFonts w:ascii="Times New Roman" w:hAnsi="Times New Roman" w:cs="Times New Roman"/>
+            <w:b w:val="0"/>
+            <w:color w:val="auto"/>
+            <w:sz w:val="26"/>
+            <w:szCs w:val="26"/>
+            <w:u w:val="none"/>
+            <w:bdr w:val="none" w:sz="0" w:space="0" w:color="auto" w:frame="1"/>
+          </w:rPr>
+          <w:t>Tim Berners-Lee</w:t>
+        </w:r>
+      </w:hyperlink>
+      <w:r>
+        <w:rPr>
+          <w:rFonts w:ascii="Times New Roman" w:hAnsi="Times New Roman" w:cs="Times New Roman"/>
+          <w:b w:val="0"/>
+          <w:color w:val="auto"/>
+          <w:sz w:val="26"/>
+          <w:szCs w:val="26"/>
+        </w:rPr>
+        <w:t>, a scientist at CERN, the European Organization for Nuclear Research, develops Hypertext Markup Language (HTML). This technology continues to have a large impact on how we navigate and view the Internet today.</w:t>
+      </w:r>
+    </w:p>
+    <w:p>
+      <w:pPr>
+        <w:pStyle w:val="Heading3"/>
+        <w:shd w:val="clear" w:color="auto" w:fill="FFFFFF"/>
+        <w:spacing w:before="0" w:after="100" w:afterAutospacing="1" w:line="360" w:lineRule="atLeast"/>
+        <w:rPr>
+          <w:rFonts w:ascii="Times New Roman" w:hAnsi="Times New Roman" w:cs="Times New Roman"/>
+          <w:b w:val="0"/>
+          <w:color w:val="122239"/>
+          <w:sz w:val="26"/>
+          <w:szCs w:val="26"/>
+        </w:rPr>
+      </w:pPr>
+      <w:r>
+        <w:rPr>
+          <w:rStyle w:val="Strong"/>
+          <w:rFonts w:ascii="Times New Roman" w:hAnsi="Times New Roman" w:cs="Times New Roman"/>
+          <w:b/>
+          <w:color w:val="auto"/>
+          <w:sz w:val="26"/>
+          <w:szCs w:val="26"/>
+          <w:bdr w:val="none" w:sz="0" w:space="0" w:color="auto" w:frame="1"/>
+        </w:rPr>
+        <w:t>1991</w:t>
+      </w:r>
+      <w:r>
+        <w:rPr>
+          <w:rFonts w:ascii="Times New Roman" w:hAnsi="Times New Roman" w:cs="Times New Roman"/>
+          <w:color w:val="auto"/>
+          <w:sz w:val="26"/>
+          <w:szCs w:val="26"/>
+        </w:rPr>
+        <w:t xml:space="preserve"> World Wide Web protocols finished:</w:t>
+      </w:r>
+      <w:r>
+        <w:rPr>
+          <w:rFonts w:ascii="Times New Roman" w:hAnsi="Times New Roman" w:cs="Times New Roman"/>
+          <w:color w:val="122239"/>
+          <w:sz w:val="26"/>
+          <w:szCs w:val="26"/>
+        </w:rPr>
+        <w:t xml:space="preserve"> </w:t>
+      </w:r>
+      <w:r>
+        <w:rPr>
+          <w:rFonts w:ascii="Times New Roman" w:hAnsi="Times New Roman" w:cs="Times New Roman"/>
+          <w:b w:val="0"/>
+          <w:color w:val="auto"/>
+          <w:sz w:val="26"/>
+          <w:szCs w:val="26"/>
+        </w:rPr>
+        <w:t>CERN introduces the </w:t>
+      </w:r>
+      <w:hyperlink r:id="rId20" w:history="1">
+        <w:r>
+          <w:rPr>
+            <w:rStyle w:val="Hyperlink"/>
+            <w:rFonts w:ascii="Times New Roman" w:hAnsi="Times New Roman" w:cs="Times New Roman"/>
+            <w:b w:val="0"/>
+            <w:color w:val="auto"/>
+            <w:sz w:val="26"/>
+            <w:szCs w:val="26"/>
+            <w:u w:val="none"/>
+            <w:bdr w:val="none" w:sz="0" w:space="0" w:color="auto" w:frame="1"/>
+          </w:rPr>
+          <w:t>World Wide Web</w:t>
+        </w:r>
+      </w:hyperlink>
+      <w:r>
+        <w:rPr>
+          <w:rFonts w:ascii="Times New Roman" w:hAnsi="Times New Roman" w:cs="Times New Roman"/>
+          <w:b w:val="0"/>
+          <w:color w:val="auto"/>
+          <w:sz w:val="26"/>
+          <w:szCs w:val="26"/>
+        </w:rPr>
+        <w:t> to the public.</w:t>
+      </w:r>
+    </w:p>
+    <w:p>
+      <w:pPr>
+        <w:pStyle w:val="Heading3"/>
+        <w:shd w:val="clear" w:color="auto" w:fill="FFFFFF"/>
+        <w:spacing w:before="0" w:after="100" w:afterAutospacing="1" w:line="360" w:lineRule="atLeast"/>
+        <w:rPr>
+          <w:rFonts w:ascii="Times New Roman" w:hAnsi="Times New Roman" w:cs="Times New Roman"/>
+          <w:color w:val="auto"/>
+          <w:sz w:val="26"/>
+          <w:szCs w:val="26"/>
+        </w:rPr>
+      </w:pPr>
+      <w:r>
+        <w:rPr>
+          <w:rStyle w:val="Strong"/>
+          <w:rFonts w:ascii="Times New Roman" w:hAnsi="Times New Roman" w:cs="Times New Roman"/>
+          <w:b/>
+          <w:color w:val="auto"/>
+          <w:sz w:val="26"/>
+          <w:szCs w:val="26"/>
+          <w:bdr w:val="none" w:sz="0" w:space="0" w:color="auto" w:frame="1"/>
+        </w:rPr>
+        <w:t>1992</w:t>
+      </w:r>
+      <w:r>
+        <w:rPr>
+          <w:rFonts w:ascii="Times New Roman" w:hAnsi="Times New Roman" w:cs="Times New Roman"/>
+          <w:b w:val="0"/>
+          <w:color w:val="auto"/>
+          <w:sz w:val="26"/>
+          <w:szCs w:val="26"/>
+        </w:rPr>
+        <w:t xml:space="preserve"> </w:t>
+      </w:r>
+      <w:r>
+        <w:rPr>
+          <w:rFonts w:ascii="Times New Roman" w:hAnsi="Times New Roman" w:cs="Times New Roman"/>
+          <w:color w:val="auto"/>
+          <w:sz w:val="26"/>
+          <w:szCs w:val="26"/>
+        </w:rPr>
+        <w:t>MP3 and MP4 become standards:</w:t>
+      </w:r>
+      <w:r>
+        <w:rPr>
+          <w:rFonts w:ascii="Times New Roman" w:hAnsi="Times New Roman" w:cs="Times New Roman"/>
+          <w:color w:val="auto"/>
+          <w:sz w:val="26"/>
+          <w:szCs w:val="26"/>
+        </w:rPr>
+        <w:t xml:space="preserve"> </w:t>
+      </w:r>
+      <w:r>
+        <w:rPr>
+          <w:rFonts w:ascii="Times New Roman" w:hAnsi="Times New Roman" w:cs="Times New Roman"/>
+          <w:b w:val="0"/>
+          <w:color w:val="auto"/>
+          <w:sz w:val="26"/>
+          <w:szCs w:val="26"/>
+        </w:rPr>
+        <w:t>The first audio and video are distributed over the Internet. The phrase "surfing the Internet" is popularized.</w:t>
+      </w:r>
+    </w:p>
+    <w:p>
+      <w:pPr>
+        <w:pStyle w:val="NormalWeb"/>
+        <w:shd w:val="clear" w:color="auto" w:fill="FFFFFF"/>
+        <w:spacing w:before="0" w:beforeAutospacing="0"/>
+        <w:jc w:val="both"/>
+        <w:textAlignment w:val="baseline"/>
+        <w:rPr>
+          <w:rStyle w:val="Strong"/>
+          <w:sz w:val="26"/>
+          <w:szCs w:val="26"/>
+          <w:bdr w:val="none" w:sz="0" w:space="0" w:color="auto" w:frame="1"/>
+        </w:rPr>
+      </w:pPr>
+    </w:p>
+    <w:p>
+      <w:pPr>
+        <w:pStyle w:val="Heading3"/>
+        <w:shd w:val="clear" w:color="auto" w:fill="FFFFFF"/>
+        <w:spacing w:before="0" w:after="100" w:afterAutospacing="1" w:line="360" w:lineRule="atLeast"/>
+        <w:rPr>
+          <w:rFonts w:ascii="Times New Roman" w:hAnsi="Times New Roman" w:cs="Times New Roman"/>
+          <w:b w:val="0"/>
+          <w:color w:val="auto"/>
+          <w:sz w:val="26"/>
+          <w:szCs w:val="26"/>
+        </w:rPr>
+      </w:pPr>
+      <w:r>
+        <w:rPr>
+          <w:rStyle w:val="Strong"/>
+          <w:rFonts w:ascii="Times New Roman" w:hAnsi="Times New Roman" w:cs="Times New Roman"/>
+          <w:b/>
+          <w:color w:val="auto"/>
+          <w:sz w:val="26"/>
+          <w:szCs w:val="26"/>
+          <w:bdr w:val="none" w:sz="0" w:space="0" w:color="auto" w:frame="1"/>
         </w:rPr>
         <w:lastRenderedPageBreak/>
-        <w:t>1988</w:t>
-      </w:r>
-      <w:r>
-        <w:rPr>
-          <w:rFonts w:ascii="Times New Roman" w:hAnsi="Times New Roman" w:cs="Times New Roman"/>
-          <w:color w:val="auto"/>
-          <w:sz w:val="26"/>
-          <w:szCs w:val="26"/>
-        </w:rPr>
-        <w:t xml:space="preserve"> First major malicious internet-based attack</w:t>
+        <w:t>1994</w:t>
+      </w:r>
+      <w:r>
+        <w:rPr>
+          <w:rStyle w:val="Strong"/>
+          <w:rFonts w:ascii="Times New Roman" w:hAnsi="Times New Roman" w:cs="Times New Roman"/>
+          <w:b/>
+          <w:color w:val="auto"/>
+          <w:sz w:val="26"/>
+          <w:szCs w:val="26"/>
+          <w:bdr w:val="none" w:sz="0" w:space="0" w:color="auto" w:frame="1"/>
+        </w:rPr>
+        <w:t xml:space="preserve"> </w:t>
+      </w:r>
+      <w:r>
+        <w:rPr>
+          <w:rFonts w:ascii="Times New Roman" w:hAnsi="Times New Roman" w:cs="Times New Roman"/>
+          <w:color w:val="auto"/>
+          <w:sz w:val="26"/>
+          <w:szCs w:val="26"/>
+        </w:rPr>
+        <w:t>Netscape Navigator</w:t>
+      </w:r>
+      <w:r>
+        <w:rPr>
+          <w:rFonts w:ascii="Times New Roman" w:hAnsi="Times New Roman" w:cs="Times New Roman"/>
+          <w:color w:val="auto"/>
+          <w:sz w:val="26"/>
+          <w:szCs w:val="26"/>
+        </w:rPr>
+        <w:t xml:space="preserve">: </w:t>
+      </w:r>
+      <w:r>
+        <w:rPr>
+          <w:rFonts w:ascii="Times New Roman" w:hAnsi="Times New Roman" w:cs="Times New Roman"/>
+          <w:b w:val="0"/>
+          <w:color w:val="auto"/>
+          <w:sz w:val="26"/>
+          <w:szCs w:val="26"/>
+        </w:rPr>
+        <w:t>Netscape Communications is born. Microsoft creates a Web browser for Windows 95.</w:t>
+      </w:r>
+    </w:p>
+    <w:p>
+      <w:pPr>
+        <w:pStyle w:val="NormalWeb"/>
+        <w:shd w:val="clear" w:color="auto" w:fill="FFFFFF"/>
+        <w:spacing w:before="0" w:beforeAutospacing="0"/>
+        <w:jc w:val="both"/>
+        <w:textAlignment w:val="baseline"/>
+        <w:rPr>
+          <w:sz w:val="26"/>
+          <w:szCs w:val="26"/>
+        </w:rPr>
+      </w:pPr>
+      <w:r>
+        <w:rPr>
+          <w:rStyle w:val="Strong"/>
+          <w:sz w:val="26"/>
+          <w:szCs w:val="26"/>
+          <w:bdr w:val="none" w:sz="0" w:space="0" w:color="auto" w:frame="1"/>
+        </w:rPr>
+        <w:t>1994</w:t>
+      </w:r>
+      <w:r>
+        <w:rPr>
+          <w:rStyle w:val="Strong"/>
+          <w:sz w:val="26"/>
+          <w:szCs w:val="26"/>
+          <w:bdr w:val="none" w:sz="0" w:space="0" w:color="auto" w:frame="1"/>
+        </w:rPr>
+        <w:t xml:space="preserve"> Yahoo!: </w:t>
+      </w:r>
+      <w:r>
+        <w:rPr>
+          <w:sz w:val="26"/>
+          <w:szCs w:val="26"/>
+        </w:rPr>
+        <w:t xml:space="preserve">Yahoo! is created by Jerry Yang and David Filo, two electrical engineering graduate students at Stanford University. </w:t>
+      </w:r>
+    </w:p>
+    <w:p>
+      <w:pPr>
+        <w:pStyle w:val="Heading3"/>
+        <w:shd w:val="clear" w:color="auto" w:fill="FFFFFF"/>
+        <w:spacing w:before="0" w:after="100" w:afterAutospacing="1" w:line="360" w:lineRule="atLeast"/>
+        <w:rPr>
+          <w:rFonts w:ascii="Times New Roman" w:hAnsi="Times New Roman" w:cs="Times New Roman"/>
+          <w:b w:val="0"/>
+          <w:color w:val="auto"/>
+          <w:sz w:val="26"/>
+          <w:szCs w:val="26"/>
+        </w:rPr>
+      </w:pPr>
+      <w:r>
+        <w:rPr>
+          <w:rStyle w:val="Strong"/>
+          <w:rFonts w:ascii="Times New Roman" w:hAnsi="Times New Roman" w:cs="Times New Roman"/>
+          <w:b/>
+          <w:color w:val="auto"/>
+          <w:sz w:val="26"/>
+          <w:szCs w:val="26"/>
+          <w:bdr w:val="none" w:sz="0" w:space="0" w:color="auto" w:frame="1"/>
+        </w:rPr>
+        <w:t>1995</w:t>
+      </w:r>
+      <w:r>
+        <w:rPr>
+          <w:rStyle w:val="Strong"/>
+          <w:rFonts w:ascii="Times New Roman" w:hAnsi="Times New Roman" w:cs="Times New Roman"/>
+          <w:b/>
+          <w:color w:val="auto"/>
+          <w:sz w:val="26"/>
+          <w:szCs w:val="26"/>
+          <w:bdr w:val="none" w:sz="0" w:space="0" w:color="auto" w:frame="1"/>
+        </w:rPr>
+        <w:t xml:space="preserve"> </w:t>
+      </w:r>
+      <w:r>
+        <w:rPr>
+          <w:rFonts w:ascii="Times New Roman" w:hAnsi="Times New Roman" w:cs="Times New Roman"/>
+          <w:color w:val="auto"/>
+          <w:sz w:val="26"/>
+          <w:szCs w:val="26"/>
+        </w:rPr>
+        <w:t>Commercialization of the internet</w:t>
+      </w:r>
+      <w:r>
+        <w:rPr>
+          <w:rFonts w:ascii="Times New Roman" w:hAnsi="Times New Roman" w:cs="Times New Roman"/>
+          <w:color w:val="auto"/>
+          <w:sz w:val="26"/>
+          <w:szCs w:val="26"/>
+        </w:rPr>
+        <w:t xml:space="preserve">: </w:t>
+      </w:r>
+      <w:r>
+        <w:rPr>
+          <w:b w:val="0"/>
+          <w:color w:val="auto"/>
+          <w:sz w:val="26"/>
+          <w:szCs w:val="26"/>
+        </w:rPr>
+        <w:t>CompuServe</w:t>
+      </w:r>
+      <w:r>
+        <w:rPr>
+          <w:rFonts w:ascii="Times New Roman" w:hAnsi="Times New Roman" w:cs="Times New Roman"/>
+          <w:b w:val="0"/>
+          <w:color w:val="auto"/>
+          <w:sz w:val="26"/>
+          <w:szCs w:val="26"/>
+        </w:rPr>
+        <w:t>, America Online and Prodigy begin to provide Internet access. Amazon.com, Craigslist and eBay go live. The original NSFNET backbone is decommissioned as the Internet’s transformation to a commercial enterprise is largely completed.</w:t>
+      </w:r>
+    </w:p>
+    <w:p>
+      <w:pPr>
+        <w:pStyle w:val="Heading3"/>
+        <w:shd w:val="clear" w:color="auto" w:fill="FFFFFF"/>
+        <w:spacing w:before="0" w:after="100" w:afterAutospacing="1" w:line="360" w:lineRule="atLeast"/>
+        <w:rPr>
+          <w:rFonts w:ascii="Times New Roman" w:hAnsi="Times New Roman" w:cs="Times New Roman"/>
+          <w:b w:val="0"/>
+          <w:color w:val="auto"/>
+          <w:sz w:val="26"/>
+          <w:szCs w:val="26"/>
+        </w:rPr>
+      </w:pPr>
+      <w:r>
+        <w:rPr>
+          <w:rFonts w:ascii="Times New Roman" w:hAnsi="Times New Roman" w:cs="Times New Roman"/>
+          <w:color w:val="122239"/>
+          <w:sz w:val="26"/>
+          <w:szCs w:val="26"/>
+        </w:rPr>
+        <w:t xml:space="preserve">1995 </w:t>
+      </w:r>
+      <w:r>
+        <w:rPr>
+          <w:rFonts w:ascii="Times New Roman" w:hAnsi="Times New Roman" w:cs="Times New Roman"/>
+          <w:color w:val="122239"/>
+          <w:sz w:val="26"/>
+          <w:szCs w:val="26"/>
+        </w:rPr>
+        <w:t>Geocities, the Vatican goes online, and JavaScript</w:t>
+      </w:r>
+      <w:r>
+        <w:rPr>
+          <w:rFonts w:ascii="Times New Roman" w:hAnsi="Times New Roman" w:cs="Times New Roman"/>
+          <w:b w:val="0"/>
+          <w:color w:val="auto"/>
+          <w:sz w:val="26"/>
+          <w:szCs w:val="26"/>
+        </w:rPr>
+        <w:t>: Other major developments that year included the launch of </w:t>
+      </w:r>
+      <w:hyperlink r:id="rId21" w:history="1">
+        <w:r>
+          <w:rPr>
+            <w:rStyle w:val="Hyperlink"/>
+            <w:rFonts w:ascii="Times New Roman" w:hAnsi="Times New Roman" w:cs="Times New Roman"/>
+            <w:b w:val="0"/>
+            <w:color w:val="auto"/>
+            <w:sz w:val="26"/>
+            <w:szCs w:val="26"/>
+            <w:u w:val="none"/>
+          </w:rPr>
+          <w:t>Geocities</w:t>
+        </w:r>
+      </w:hyperlink>
+      <w:r>
+        <w:rPr>
+          <w:rFonts w:ascii="Times New Roman" w:hAnsi="Times New Roman" w:cs="Times New Roman"/>
+          <w:b w:val="0"/>
+          <w:color w:val="auto"/>
+          <w:sz w:val="26"/>
+          <w:szCs w:val="26"/>
+        </w:rPr>
+        <w:t xml:space="preserve">, </w:t>
+      </w:r>
+      <w:hyperlink r:id="rId22" w:history="1">
+        <w:r>
+          <w:rPr>
+            <w:rStyle w:val="Hyperlink"/>
+            <w:rFonts w:ascii="Times New Roman" w:hAnsi="Times New Roman" w:cs="Times New Roman"/>
+            <w:b w:val="0"/>
+            <w:color w:val="auto"/>
+            <w:sz w:val="26"/>
+            <w:szCs w:val="26"/>
+            <w:u w:val="none"/>
+          </w:rPr>
+          <w:t>Vatican</w:t>
+        </w:r>
+      </w:hyperlink>
+      <w:r>
+        <w:rPr>
+          <w:rFonts w:ascii="Times New Roman" w:hAnsi="Times New Roman" w:cs="Times New Roman"/>
+          <w:b w:val="0"/>
+          <w:color w:val="auto"/>
+          <w:sz w:val="26"/>
+          <w:szCs w:val="26"/>
+        </w:rPr>
+        <w:t xml:space="preserve"> , </w:t>
+      </w:r>
+      <w:r>
+        <w:rPr>
+          <w:rStyle w:val="Strong"/>
+          <w:rFonts w:ascii="Times New Roman" w:hAnsi="Times New Roman" w:cs="Times New Roman"/>
+          <w:color w:val="auto"/>
+          <w:sz w:val="26"/>
+          <w:szCs w:val="26"/>
+        </w:rPr>
+        <w:t>Java</w:t>
+      </w:r>
+      <w:r>
+        <w:rPr>
+          <w:rFonts w:ascii="Times New Roman" w:hAnsi="Times New Roman" w:cs="Times New Roman"/>
+          <w:b w:val="0"/>
+          <w:color w:val="auto"/>
+          <w:sz w:val="26"/>
+          <w:szCs w:val="26"/>
+        </w:rPr>
+        <w:t> and </w:t>
+      </w:r>
+      <w:r>
+        <w:rPr>
+          <w:rStyle w:val="Strong"/>
+          <w:rFonts w:ascii="Times New Roman" w:hAnsi="Times New Roman" w:cs="Times New Roman"/>
+          <w:color w:val="auto"/>
+          <w:sz w:val="26"/>
+          <w:szCs w:val="26"/>
+        </w:rPr>
+        <w:t>JavaScript</w:t>
+      </w:r>
+      <w:r>
+        <w:rPr>
+          <w:rFonts w:ascii="Times New Roman" w:hAnsi="Times New Roman" w:cs="Times New Roman"/>
+          <w:b w:val="0"/>
+          <w:color w:val="auto"/>
+          <w:sz w:val="26"/>
+          <w:szCs w:val="26"/>
+        </w:rPr>
+        <w:t>, and the Netscape Navigator browser was first introduced to the public in 1995. </w:t>
+      </w:r>
+    </w:p>
+    <w:p>
+      <w:pPr>
+        <w:pStyle w:val="Heading3"/>
+        <w:shd w:val="clear" w:color="auto" w:fill="FFFFFF"/>
+        <w:spacing w:before="0" w:after="100" w:afterAutospacing="1" w:line="360" w:lineRule="atLeast"/>
+        <w:rPr>
+          <w:rFonts w:ascii="Times New Roman" w:hAnsi="Times New Roman" w:cs="Times New Roman"/>
+          <w:b w:val="0"/>
+          <w:color w:val="auto"/>
+          <w:sz w:val="26"/>
+          <w:szCs w:val="26"/>
+        </w:rPr>
+      </w:pPr>
+      <w:r>
+        <w:rPr>
+          <w:rFonts w:ascii="Times New Roman" w:hAnsi="Times New Roman" w:cs="Times New Roman"/>
+          <w:color w:val="122239"/>
+          <w:sz w:val="26"/>
+          <w:szCs w:val="26"/>
+        </w:rPr>
+        <w:t>1997: The term “weblog” is coined</w:t>
+      </w:r>
+      <w:r>
+        <w:rPr>
+          <w:rFonts w:ascii="Times New Roman" w:hAnsi="Times New Roman" w:cs="Times New Roman"/>
+          <w:color w:val="122239"/>
+          <w:sz w:val="26"/>
+          <w:szCs w:val="26"/>
+        </w:rPr>
+        <w:t xml:space="preserve">: </w:t>
+      </w:r>
+      <w:r>
+        <w:rPr>
+          <w:rFonts w:ascii="Times New Roman" w:hAnsi="Times New Roman" w:cs="Times New Roman"/>
+          <w:b w:val="0"/>
+          <w:color w:val="auto"/>
+          <w:sz w:val="26"/>
+          <w:szCs w:val="26"/>
+        </w:rPr>
+        <w:t>While the first blogs had been around for a few years in one form or another, 1997 was the first year the term “</w:t>
+      </w:r>
+      <w:hyperlink r:id="rId23" w:history="1">
+        <w:r>
+          <w:rPr>
+            <w:rStyle w:val="Hyperlink"/>
+            <w:rFonts w:ascii="Times New Roman" w:hAnsi="Times New Roman" w:cs="Times New Roman"/>
+            <w:b w:val="0"/>
+            <w:color w:val="auto"/>
+            <w:sz w:val="26"/>
+            <w:szCs w:val="26"/>
+            <w:u w:val="none"/>
+          </w:rPr>
+          <w:t>weblog</w:t>
+        </w:r>
+      </w:hyperlink>
+      <w:r>
+        <w:rPr>
+          <w:rFonts w:ascii="Times New Roman" w:hAnsi="Times New Roman" w:cs="Times New Roman"/>
+          <w:b w:val="0"/>
+          <w:color w:val="auto"/>
+          <w:sz w:val="26"/>
+          <w:szCs w:val="26"/>
+        </w:rPr>
+        <w:t>” was used.</w:t>
+      </w:r>
+    </w:p>
+    <w:p>
+      <w:pPr>
+        <w:pStyle w:val="Heading3"/>
+        <w:shd w:val="clear" w:color="auto" w:fill="FFFFFF"/>
+        <w:spacing w:before="0" w:after="100" w:afterAutospacing="1" w:line="360" w:lineRule="atLeast"/>
+        <w:rPr>
+          <w:rFonts w:ascii="Times New Roman" w:hAnsi="Times New Roman" w:cs="Times New Roman"/>
+          <w:b w:val="0"/>
+          <w:color w:val="auto"/>
+          <w:sz w:val="26"/>
+          <w:szCs w:val="26"/>
+        </w:rPr>
+      </w:pPr>
+      <w:r>
+        <w:rPr>
+          <w:rFonts w:ascii="Times New Roman" w:hAnsi="Times New Roman" w:cs="Times New Roman"/>
+          <w:color w:val="122239"/>
+          <w:sz w:val="26"/>
+          <w:szCs w:val="26"/>
+        </w:rPr>
+        <w:t xml:space="preserve">1998 </w:t>
+      </w:r>
+      <w:r>
+        <w:rPr>
+          <w:rFonts w:ascii="Times New Roman" w:hAnsi="Times New Roman" w:cs="Times New Roman"/>
+          <w:color w:val="122239"/>
+          <w:sz w:val="26"/>
+          <w:szCs w:val="26"/>
+        </w:rPr>
+        <w:t>First</w:t>
+      </w:r>
+      <w:r>
+        <w:rPr>
+          <w:rFonts w:ascii="Times New Roman" w:hAnsi="Times New Roman" w:cs="Times New Roman"/>
+          <w:color w:val="122239"/>
+          <w:sz w:val="26"/>
+          <w:szCs w:val="26"/>
+        </w:rPr>
+        <w:t xml:space="preserve"> new story to be broken online instead of traditional media</w:t>
+      </w:r>
+      <w:r>
+        <w:rPr>
+          <w:rFonts w:ascii="Times New Roman" w:hAnsi="Times New Roman" w:cs="Times New Roman"/>
+          <w:color w:val="122239"/>
+          <w:sz w:val="26"/>
+          <w:szCs w:val="26"/>
+        </w:rPr>
+        <w:t xml:space="preserve">: </w:t>
+      </w:r>
+      <w:r>
+        <w:rPr>
+          <w:rFonts w:ascii="Times New Roman" w:hAnsi="Times New Roman" w:cs="Times New Roman"/>
+          <w:b w:val="0"/>
+          <w:color w:val="auto"/>
+          <w:sz w:val="26"/>
+          <w:szCs w:val="26"/>
+        </w:rPr>
+        <w:t>T</w:t>
+      </w:r>
+      <w:r>
+        <w:rPr>
+          <w:rFonts w:ascii="Times New Roman" w:hAnsi="Times New Roman" w:cs="Times New Roman"/>
+          <w:b w:val="0"/>
+          <w:color w:val="auto"/>
+          <w:sz w:val="26"/>
+          <w:szCs w:val="26"/>
+        </w:rPr>
+        <w:t>he first major news story to be broken online was the </w:t>
+      </w:r>
+      <w:hyperlink r:id="rId24" w:anchor="Denial_and_subsequent_admission" w:history="1">
+        <w:r>
+          <w:rPr>
+            <w:rStyle w:val="Hyperlink"/>
+            <w:rFonts w:ascii="Times New Roman" w:hAnsi="Times New Roman" w:cs="Times New Roman"/>
+            <w:b w:val="0"/>
+            <w:color w:val="auto"/>
+            <w:sz w:val="26"/>
+            <w:szCs w:val="26"/>
+            <w:u w:val="none"/>
+          </w:rPr>
+          <w:t xml:space="preserve">Bill Clinton/Monica Lewinsky </w:t>
+        </w:r>
+        <w:r>
+          <w:rPr>
+            <w:rStyle w:val="Hyperlink"/>
+            <w:rFonts w:ascii="Times New Roman" w:hAnsi="Times New Roman" w:cs="Times New Roman"/>
+            <w:b w:val="0"/>
+            <w:color w:val="auto"/>
+            <w:sz w:val="26"/>
+            <w:szCs w:val="26"/>
+            <w:u w:val="none"/>
+          </w:rPr>
+          <w:t>scandal</w:t>
+        </w:r>
+      </w:hyperlink>
+      <w:r>
+        <w:rPr>
+          <w:rFonts w:ascii="Times New Roman" w:hAnsi="Times New Roman" w:cs="Times New Roman"/>
+          <w:b w:val="0"/>
+          <w:color w:val="auto"/>
+          <w:sz w:val="26"/>
+          <w:szCs w:val="26"/>
+        </w:rPr>
+        <w:t>.</w:t>
+      </w:r>
+    </w:p>
+    <w:p>
+      <w:pPr>
+        <w:pStyle w:val="Heading3"/>
+        <w:shd w:val="clear" w:color="auto" w:fill="FFFFFF"/>
+        <w:spacing w:before="0" w:after="100" w:afterAutospacing="1" w:line="360" w:lineRule="atLeast"/>
+        <w:rPr>
+          <w:rFonts w:ascii="Times New Roman" w:hAnsi="Times New Roman" w:cs="Times New Roman"/>
+          <w:b w:val="0"/>
+          <w:color w:val="auto"/>
+          <w:sz w:val="26"/>
+          <w:szCs w:val="26"/>
+          <w:shd w:val="clear" w:color="auto" w:fill="FFFFFF"/>
+        </w:rPr>
+      </w:pPr>
+      <w:r>
+        <w:rPr>
+          <w:rFonts w:ascii="Times New Roman" w:hAnsi="Times New Roman" w:cs="Times New Roman"/>
+          <w:color w:val="122239"/>
+          <w:sz w:val="26"/>
+          <w:szCs w:val="26"/>
+        </w:rPr>
+        <w:t xml:space="preserve">1998 </w:t>
+      </w:r>
+      <w:r>
+        <w:rPr>
+          <w:rFonts w:ascii="Times New Roman" w:hAnsi="Times New Roman" w:cs="Times New Roman"/>
+          <w:color w:val="122239"/>
+          <w:sz w:val="26"/>
+          <w:szCs w:val="26"/>
+        </w:rPr>
+        <w:t>Google</w:t>
       </w:r>
       <w:r>
         <w:rPr>
@@ -2543,121 +3483,422 @@
           <w:sz w:val="26"/>
           <w:szCs w:val="26"/>
         </w:rPr>
-        <w:t xml:space="preserve"> The </w:t>
-      </w:r>
-      <w:r>
-        <w:rPr>
-          <w:rFonts w:ascii="Times New Roman" w:hAnsi="Times New Roman" w:cs="Times New Roman"/>
-          <w:b w:val="0"/>
-          <w:color w:val="auto"/>
-          <w:sz w:val="26"/>
-          <w:szCs w:val="26"/>
-        </w:rPr>
-        <w:t>first majo</w:t>
-      </w:r>
-      <w:r>
-        <w:rPr>
-          <w:rFonts w:ascii="Times New Roman" w:hAnsi="Times New Roman" w:cs="Times New Roman"/>
-          <w:b w:val="0"/>
-          <w:color w:val="auto"/>
-          <w:sz w:val="26"/>
-          <w:szCs w:val="26"/>
-        </w:rPr>
-        <w:t>r Internet worm r</w:t>
-      </w:r>
-      <w:r>
-        <w:rPr>
-          <w:rFonts w:ascii="Times New Roman" w:hAnsi="Times New Roman" w:cs="Times New Roman"/>
-          <w:b w:val="0"/>
-          <w:color w:val="auto"/>
-          <w:sz w:val="26"/>
-          <w:szCs w:val="26"/>
-        </w:rPr>
-        <w:t>eferred to as “The Morris Worm</w:t>
-      </w:r>
-      <w:r>
-        <w:rPr>
-          <w:rFonts w:ascii="Times New Roman" w:hAnsi="Times New Roman" w:cs="Times New Roman"/>
-          <w:b w:val="0"/>
-          <w:color w:val="auto"/>
-          <w:sz w:val="26"/>
-          <w:szCs w:val="26"/>
-        </w:rPr>
-        <w:t>” was released. I</w:t>
-      </w:r>
-      <w:r>
-        <w:rPr>
-          <w:rFonts w:ascii="Times New Roman" w:hAnsi="Times New Roman" w:cs="Times New Roman"/>
-          <w:b w:val="0"/>
-          <w:color w:val="auto"/>
-          <w:sz w:val="26"/>
-          <w:szCs w:val="26"/>
-        </w:rPr>
-        <w:t>t was written by Robert Tappan Morris and caused </w:t>
-      </w:r>
-      <w:r>
-        <w:rPr>
-          <w:rStyle w:val="Strong"/>
-          <w:rFonts w:ascii="Times New Roman" w:hAnsi="Times New Roman" w:cs="Times New Roman"/>
-          <w:color w:val="auto"/>
-          <w:sz w:val="26"/>
-          <w:szCs w:val="26"/>
-        </w:rPr>
-        <w:t>major interruptions</w:t>
-      </w:r>
-      <w:r>
-        <w:rPr>
-          <w:rFonts w:ascii="Times New Roman" w:hAnsi="Times New Roman" w:cs="Times New Roman"/>
-          <w:b w:val="0"/>
-          <w:color w:val="auto"/>
-          <w:sz w:val="26"/>
-          <w:szCs w:val="26"/>
-        </w:rPr>
-        <w:t> across large parts of the Internet.</w:t>
-      </w:r>
-    </w:p>
-    <w:p>
-      <w:r>
-        <w:t>Emergence of the Web : 1990-present</w:t>
-      </w:r>
+        <w:t xml:space="preserve"> </w:t>
+      </w:r>
+      <w:hyperlink r:id="rId25" w:history="1">
+        <w:r>
+          <w:rPr>
+            <w:rStyle w:val="Hyperlink"/>
+            <w:rFonts w:ascii="Times New Roman" w:hAnsi="Times New Roman" w:cs="Times New Roman"/>
+            <w:b w:val="0"/>
+            <w:color w:val="auto"/>
+            <w:sz w:val="26"/>
+            <w:szCs w:val="26"/>
+            <w:u w:val="none"/>
+            <w:shd w:val="clear" w:color="auto" w:fill="FFFFFF"/>
+          </w:rPr>
+          <w:t>Google</w:t>
+        </w:r>
+      </w:hyperlink>
+      <w:r>
+        <w:rPr>
+          <w:rFonts w:ascii="Times New Roman" w:hAnsi="Times New Roman" w:cs="Times New Roman"/>
+          <w:b w:val="0"/>
+          <w:color w:val="auto"/>
+          <w:sz w:val="26"/>
+          <w:szCs w:val="26"/>
+          <w:shd w:val="clear" w:color="auto" w:fill="FFFFFF"/>
+        </w:rPr>
+        <w:t> went live in 1998, revolutionizing the way in which people find information online.</w:t>
+      </w:r>
+    </w:p>
+    <w:p>
+      <w:pPr>
+        <w:pStyle w:val="NormalWeb"/>
+        <w:shd w:val="clear" w:color="auto" w:fill="FFFFFF"/>
+        <w:spacing w:before="0" w:beforeAutospacing="0"/>
+        <w:jc w:val="both"/>
+        <w:textAlignment w:val="baseline"/>
+        <w:rPr>
+          <w:sz w:val="26"/>
+          <w:szCs w:val="26"/>
+        </w:rPr>
+      </w:pPr>
+      <w:r>
+        <w:rPr>
+          <w:rStyle w:val="Strong"/>
+          <w:sz w:val="26"/>
+          <w:szCs w:val="26"/>
+          <w:bdr w:val="none" w:sz="0" w:space="0" w:color="auto" w:frame="1"/>
+        </w:rPr>
+        <w:t>2000</w:t>
+      </w:r>
+      <w:r>
+        <w:rPr>
+          <w:rStyle w:val="Strong"/>
+          <w:sz w:val="26"/>
+          <w:szCs w:val="26"/>
+          <w:bdr w:val="none" w:sz="0" w:space="0" w:color="auto" w:frame="1"/>
+        </w:rPr>
+        <w:t> </w:t>
+      </w:r>
+      <w:r>
+        <w:rPr>
+          <w:b/>
+          <w:sz w:val="26"/>
+          <w:szCs w:val="26"/>
+        </w:rPr>
+        <w:t>The dot-com bubble breakout:</w:t>
+      </w:r>
+      <w:r>
+        <w:rPr>
+          <w:sz w:val="26"/>
+          <w:szCs w:val="26"/>
+        </w:rPr>
+        <w:t xml:space="preserve"> </w:t>
+      </w:r>
+      <w:r>
+        <w:rPr>
+          <w:sz w:val="26"/>
+          <w:szCs w:val="26"/>
+        </w:rPr>
+        <w:t xml:space="preserve"> Web sites such as Yahoo! and eBay are hit by a large-scale </w:t>
+      </w:r>
+      <w:hyperlink r:id="rId26" w:history="1">
+        <w:r>
+          <w:rPr>
+            <w:rStyle w:val="Hyperlink"/>
+            <w:color w:val="auto"/>
+            <w:sz w:val="26"/>
+            <w:szCs w:val="26"/>
+            <w:u w:val="none"/>
+            <w:bdr w:val="none" w:sz="0" w:space="0" w:color="auto" w:frame="1"/>
+          </w:rPr>
+          <w:t>denial of service attack</w:t>
+        </w:r>
+      </w:hyperlink>
+      <w:r>
+        <w:rPr>
+          <w:sz w:val="26"/>
+          <w:szCs w:val="26"/>
+        </w:rPr>
+        <w:t>, highlighting the vulnerability of the Internet</w:t>
+      </w:r>
+    </w:p>
+    <w:p>
+      <w:pPr>
+        <w:pStyle w:val="NormalWeb"/>
+        <w:shd w:val="clear" w:color="auto" w:fill="FFFFFF"/>
+        <w:spacing w:before="0" w:beforeAutospacing="0"/>
+        <w:jc w:val="both"/>
+        <w:textAlignment w:val="baseline"/>
+        <w:rPr>
+          <w:sz w:val="26"/>
+          <w:szCs w:val="26"/>
+        </w:rPr>
+      </w:pPr>
+      <w:r>
+        <w:rPr>
+          <w:rStyle w:val="Strong"/>
+          <w:sz w:val="26"/>
+          <w:szCs w:val="26"/>
+          <w:bdr w:val="none" w:sz="0" w:space="0" w:color="auto" w:frame="1"/>
+        </w:rPr>
+        <w:t>2001Copyright:</w:t>
+      </w:r>
+      <w:r>
+        <w:rPr>
+          <w:rStyle w:val="Strong"/>
+          <w:sz w:val="26"/>
+          <w:szCs w:val="26"/>
+          <w:bdr w:val="none" w:sz="0" w:space="0" w:color="auto" w:frame="1"/>
+        </w:rPr>
+        <w:t> </w:t>
+      </w:r>
+      <w:r>
+        <w:rPr>
+          <w:sz w:val="26"/>
+          <w:szCs w:val="26"/>
+        </w:rPr>
+        <w:t>A federal judge shuts down Napster, ruling that it must find a way to stop users from sharing copyrighted material before it can go back online.</w:t>
+      </w:r>
+    </w:p>
+    <w:p>
+      <w:pPr>
+        <w:pStyle w:val="NormalWeb"/>
+        <w:shd w:val="clear" w:color="auto" w:fill="FFFFFF"/>
+        <w:spacing w:before="0" w:beforeAutospacing="0"/>
+        <w:jc w:val="both"/>
+        <w:textAlignment w:val="baseline"/>
+        <w:rPr>
+          <w:sz w:val="26"/>
+          <w:szCs w:val="26"/>
+        </w:rPr>
+      </w:pPr>
+      <w:r>
+        <w:rPr>
+          <w:rStyle w:val="Strong"/>
+          <w:sz w:val="26"/>
+          <w:szCs w:val="26"/>
+          <w:bdr w:val="none" w:sz="0" w:space="0" w:color="auto" w:frame="1"/>
+        </w:rPr>
+        <w:t xml:space="preserve">2004Face Book:  </w:t>
+      </w:r>
+      <w:r>
+        <w:rPr>
+          <w:sz w:val="26"/>
+          <w:szCs w:val="26"/>
+        </w:rPr>
+        <w:t>Face book</w:t>
+      </w:r>
+      <w:r>
+        <w:rPr>
+          <w:sz w:val="26"/>
+          <w:szCs w:val="26"/>
+        </w:rPr>
+        <w:t xml:space="preserve"> goes online and the era of social networking begins. Mozilla unveils the Mozilla Firefox browser.</w:t>
+      </w:r>
+    </w:p>
+    <w:p>
+      <w:pPr>
+        <w:pStyle w:val="NormalWeb"/>
+        <w:shd w:val="clear" w:color="auto" w:fill="FFFFFF"/>
+        <w:spacing w:before="0" w:beforeAutospacing="0"/>
+        <w:jc w:val="both"/>
+        <w:textAlignment w:val="baseline"/>
+        <w:rPr>
+          <w:sz w:val="26"/>
+          <w:szCs w:val="26"/>
+        </w:rPr>
+      </w:pPr>
+      <w:r>
+        <w:rPr>
+          <w:rStyle w:val="Strong"/>
+          <w:sz w:val="26"/>
+          <w:szCs w:val="26"/>
+          <w:bdr w:val="none" w:sz="0" w:space="0" w:color="auto" w:frame="1"/>
+        </w:rPr>
+        <w:t>2005</w:t>
+      </w:r>
+      <w:r>
+        <w:rPr>
+          <w:rStyle w:val="Strong"/>
+          <w:sz w:val="26"/>
+          <w:szCs w:val="26"/>
+          <w:bdr w:val="none" w:sz="0" w:space="0" w:color="auto" w:frame="1"/>
+        </w:rPr>
+        <w:t xml:space="preserve"> YouTube: </w:t>
+      </w:r>
+      <w:r>
+        <w:rPr>
+          <w:sz w:val="26"/>
+          <w:szCs w:val="26"/>
+        </w:rPr>
+        <w:t>YouTube.com launches. The social news site Reddit is also founded. .</w:t>
+      </w:r>
+    </w:p>
+    <w:p>
+      <w:pPr>
+        <w:pStyle w:val="NormalWeb"/>
+        <w:shd w:val="clear" w:color="auto" w:fill="FFFFFF"/>
+        <w:spacing w:before="0" w:beforeAutospacing="0"/>
+        <w:jc w:val="both"/>
+        <w:textAlignment w:val="baseline"/>
+        <w:rPr>
+          <w:sz w:val="26"/>
+          <w:szCs w:val="26"/>
+        </w:rPr>
+      </w:pPr>
+      <w:r>
+        <w:rPr>
+          <w:rStyle w:val="Strong"/>
+          <w:sz w:val="26"/>
+          <w:szCs w:val="26"/>
+          <w:bdr w:val="none" w:sz="0" w:space="0" w:color="auto" w:frame="1"/>
+        </w:rPr>
+        <w:t>2006</w:t>
+      </w:r>
+      <w:r>
+        <w:rPr>
+          <w:rStyle w:val="Strong"/>
+          <w:sz w:val="26"/>
+          <w:szCs w:val="26"/>
+          <w:bdr w:val="none" w:sz="0" w:space="0" w:color="auto" w:frame="1"/>
+        </w:rPr>
+        <w:t xml:space="preserve"> Twitter: </w:t>
+      </w:r>
+      <w:r>
+        <w:rPr>
+          <w:sz w:val="26"/>
+          <w:szCs w:val="26"/>
+        </w:rPr>
+        <w:t>Twitter launches. The company's founder, Jack Dorsey, sends out the very first tweet</w:t>
+      </w:r>
+      <w:r>
+        <w:rPr>
+          <w:sz w:val="26"/>
+          <w:szCs w:val="26"/>
+        </w:rPr>
+        <w:t>.</w:t>
+      </w:r>
+    </w:p>
+    <w:p>
+      <w:pPr>
+        <w:pStyle w:val="NormalWeb"/>
+        <w:shd w:val="clear" w:color="auto" w:fill="FFFFFF"/>
+        <w:spacing w:before="0" w:beforeAutospacing="0"/>
+        <w:jc w:val="both"/>
+        <w:textAlignment w:val="baseline"/>
+        <w:rPr>
+          <w:sz w:val="26"/>
+          <w:szCs w:val="26"/>
+        </w:rPr>
+      </w:pPr>
+      <w:r>
+        <w:rPr>
+          <w:rStyle w:val="Strong"/>
+          <w:sz w:val="26"/>
+          <w:szCs w:val="26"/>
+          <w:bdr w:val="none" w:sz="0" w:space="0" w:color="auto" w:frame="1"/>
+        </w:rPr>
+        <w:t xml:space="preserve">2010 More Social Medias: </w:t>
+      </w:r>
+      <w:r>
+        <w:rPr>
+          <w:rStyle w:val="Strong"/>
+          <w:sz w:val="26"/>
+          <w:szCs w:val="26"/>
+          <w:bdr w:val="none" w:sz="0" w:space="0" w:color="auto" w:frame="1"/>
+        </w:rPr>
+        <w:t> </w:t>
+      </w:r>
+      <w:r>
+        <w:rPr>
+          <w:sz w:val="26"/>
+          <w:szCs w:val="26"/>
+        </w:rPr>
+        <w:t>The social media sites Pinterest and Instagram are launched.</w:t>
+      </w:r>
+    </w:p>
+    <w:p>
+      <w:pPr>
+        <w:pStyle w:val="NormalWeb"/>
+        <w:shd w:val="clear" w:color="auto" w:fill="FFFFFF"/>
+        <w:spacing w:before="0" w:beforeAutospacing="0"/>
+        <w:jc w:val="both"/>
+        <w:textAlignment w:val="baseline"/>
+        <w:rPr>
+          <w:sz w:val="26"/>
+          <w:szCs w:val="26"/>
+        </w:rPr>
+      </w:pPr>
+      <w:r>
+        <w:rPr>
+          <w:rStyle w:val="Strong"/>
+          <w:sz w:val="26"/>
+          <w:szCs w:val="26"/>
+          <w:bdr w:val="none" w:sz="0" w:space="0" w:color="auto" w:frame="1"/>
+        </w:rPr>
+        <w:lastRenderedPageBreak/>
+        <w:t xml:space="preserve">2013 Edward Snowden: </w:t>
+      </w:r>
+      <w:r>
+        <w:rPr>
+          <w:rStyle w:val="Strong"/>
+          <w:sz w:val="26"/>
+          <w:szCs w:val="26"/>
+          <w:bdr w:val="none" w:sz="0" w:space="0" w:color="auto" w:frame="1"/>
+        </w:rPr>
+        <w:t> </w:t>
+      </w:r>
+      <w:r>
+        <w:rPr>
+          <w:sz w:val="26"/>
+          <w:szCs w:val="26"/>
+        </w:rPr>
+        <w:t>Edward Snowden, a former CIA employee and National Security Agency (NSA) contractor, reveals that the NSA had in place a monitoring program capable of tapping the communications of thousands of people, including U.S. citizens.</w:t>
+      </w:r>
+    </w:p>
+    <w:p>
+      <w:pPr>
+        <w:pStyle w:val="NormalWeb"/>
+        <w:shd w:val="clear" w:color="auto" w:fill="FFFFFF"/>
+        <w:spacing w:before="0" w:beforeAutospacing="0"/>
+        <w:jc w:val="both"/>
+        <w:textAlignment w:val="baseline"/>
+        <w:rPr>
+          <w:sz w:val="26"/>
+          <w:szCs w:val="26"/>
+        </w:rPr>
+      </w:pPr>
+      <w:r>
+        <w:rPr>
+          <w:rStyle w:val="Strong"/>
+          <w:sz w:val="26"/>
+          <w:szCs w:val="26"/>
+          <w:bdr w:val="none" w:sz="0" w:space="0" w:color="auto" w:frame="1"/>
+        </w:rPr>
+        <w:t>2016: </w:t>
+      </w:r>
+      <w:r>
+        <w:rPr>
+          <w:sz w:val="26"/>
+          <w:szCs w:val="26"/>
+        </w:rPr>
+        <w:t>Google unveils Google Assistant, a voice-activated personal assistant program, marking the entry of the Internet giant into the "smart" computerized assistant marketplace. Google joins Amazon's Alexa, Siri from Apple, and Cortana from Microsoft.</w:t>
+      </w:r>
+    </w:p>
+    <w:p>
+      <w:pPr>
+        <w:pStyle w:val="NormalWeb"/>
+        <w:shd w:val="clear" w:color="auto" w:fill="FFFFFF"/>
+        <w:spacing w:before="0" w:beforeAutospacing="0"/>
+        <w:jc w:val="both"/>
+        <w:textAlignment w:val="baseline"/>
+        <w:rPr>
+          <w:sz w:val="26"/>
+          <w:szCs w:val="26"/>
+        </w:rPr>
+      </w:pPr>
+    </w:p>
+    <w:p>
+      <w:pPr>
+        <w:spacing w:after="100" w:afterAutospacing="1"/>
+        <w:jc w:val="both"/>
+        <w:rPr>
+          <w:rFonts w:ascii="Times New Roman" w:hAnsi="Times New Roman" w:cs="Times New Roman"/>
+          <w:sz w:val="26"/>
+          <w:szCs w:val="26"/>
+        </w:rPr>
+      </w:pPr>
+    </w:p>
+    <w:p>
+      <w:pPr>
+        <w:spacing w:after="100" w:afterAutospacing="1"/>
+        <w:jc w:val="both"/>
+        <w:rPr>
+          <w:rFonts w:ascii="Times New Roman" w:hAnsi="Times New Roman" w:cs="Times New Roman"/>
+          <w:sz w:val="26"/>
+          <w:szCs w:val="26"/>
+        </w:rPr>
+      </w:pPr>
     </w:p>
     <w:p>
       <w:pPr>
         <w:shd w:val="clear" w:color="auto" w:fill="FFFFFF" w:themeFill="background1"/>
-        <w:spacing w:before="100" w:beforeAutospacing="1" w:after="100" w:afterAutospacing="1" w:line="240" w:lineRule="auto"/>
-        <w:jc w:val="both"/>
-        <w:rPr>
-          <w:rFonts w:ascii="Times New Roman" w:eastAsia="Times New Roman" w:hAnsi="Times New Roman" w:cs="Times New Roman"/>
-          <w:sz w:val="26"/>
-          <w:szCs w:val="26"/>
-        </w:rPr>
-      </w:pPr>
-      <w:r>
-        <w:rPr>
-          <w:rFonts w:ascii="Cambria" w:hAnsi="Cambria"/>
-          <w:color w:val="000000"/>
-          <w:sz w:val="26"/>
-          <w:szCs w:val="26"/>
-          <w:shd w:val="clear" w:color="auto" w:fill="FAF8F6"/>
-        </w:rPr>
-        <w:t>By the early 1990s, the Internet was international in scope, and its operation had largely been transferred from the NSF to commercial providers. Public access to the Internet expanded rapidly thanks to the ubiquitous nature of the analog telephone network and the availability of modems for connecting computers to this network. Digital transmission became possible throughout the telephone network with the deployment of optical fiber, and the telephone companies leased their broadband digital facilities for connecting routers and regional networks to the developers of the computer network. </w:t>
-      </w:r>
+        <w:spacing w:after="100" w:afterAutospacing="1" w:line="240" w:lineRule="auto"/>
+        <w:jc w:val="both"/>
+        <w:rPr>
+          <w:rFonts w:ascii="Times New Roman" w:hAnsi="Times New Roman" w:cs="Times New Roman"/>
+          <w:sz w:val="26"/>
+          <w:szCs w:val="26"/>
+        </w:rPr>
+      </w:pPr>
     </w:p>
     <w:p>
       <w:pPr>
         <w:shd w:val="clear" w:color="auto" w:fill="FFFFFF" w:themeFill="background1"/>
-        <w:spacing w:before="100" w:beforeAutospacing="1" w:after="100" w:afterAutospacing="1" w:line="240" w:lineRule="auto"/>
-        <w:jc w:val="both"/>
-        <w:rPr>
-          <w:rFonts w:ascii="Times New Roman" w:hAnsi="Times New Roman" w:cs="Times New Roman"/>
-          <w:sz w:val="26"/>
-          <w:szCs w:val="26"/>
-        </w:rPr>
-      </w:pPr>
-    </w:p>
-    <w:p>
-      <w:pPr>
-        <w:shd w:val="clear" w:color="auto" w:fill="FFFFFF" w:themeFill="background1"/>
+        <w:spacing w:after="100" w:afterAutospacing="1"/>
         <w:jc w:val="both"/>
         <w:rPr>
           <w:rFonts w:ascii="Times New Roman" w:hAnsi="Times New Roman" w:cs="Times New Roman"/>
@@ -2670,7 +3911,7 @@
       <w:pPr>
         <w:pStyle w:val="NormalWeb"/>
         <w:shd w:val="clear" w:color="auto" w:fill="FFFFFF" w:themeFill="background1"/>
-        <w:spacing w:before="0" w:beforeAutospacing="0" w:after="240" w:afterAutospacing="0"/>
+        <w:spacing w:before="0" w:beforeAutospacing="0"/>
         <w:jc w:val="both"/>
         <w:textAlignment w:val="baseline"/>
         <w:rPr>
@@ -2684,7 +3925,7 @@
       <w:pPr>
         <w:pStyle w:val="NormalWeb"/>
         <w:shd w:val="clear" w:color="auto" w:fill="FFFFFF" w:themeFill="background1"/>
-        <w:spacing w:before="0" w:beforeAutospacing="0" w:after="240" w:afterAutospacing="0"/>
+        <w:spacing w:before="0" w:beforeAutospacing="0"/>
         <w:jc w:val="both"/>
         <w:textAlignment w:val="baseline"/>
         <w:rPr>
@@ -2697,7 +3938,7 @@
       <w:pPr>
         <w:pStyle w:val="NormalWeb"/>
         <w:shd w:val="clear" w:color="auto" w:fill="FFFFFF" w:themeFill="background1"/>
-        <w:spacing w:before="0" w:beforeAutospacing="0" w:after="240" w:afterAutospacing="0"/>
+        <w:spacing w:before="0" w:beforeAutospacing="0"/>
         <w:jc w:val="both"/>
         <w:textAlignment w:val="baseline"/>
         <w:rPr>
@@ -2709,6 +3950,7 @@
     <w:p>
       <w:pPr>
         <w:shd w:val="clear" w:color="auto" w:fill="FFFFFF" w:themeFill="background1"/>
+        <w:spacing w:after="100" w:afterAutospacing="1"/>
         <w:jc w:val="both"/>
         <w:rPr>
           <w:rFonts w:ascii="Times New Roman" w:hAnsi="Times New Roman" w:cs="Times New Roman"/>
@@ -2941,7 +4183,6 @@
   <w:style w:type="character" w:default="1" w:styleId="DefaultParagraphFont">
     <w:name w:val="Default Paragraph Font"/>
     <w:uiPriority w:val="1"/>
-    <w:semiHidden/>
     <w:unhideWhenUsed/>
   </w:style>
   <w:style w:type="table" w:default="1" w:styleId="TableNormal">

</xml_diff>

<commit_message>
first version of question four
</commit_message>
<xml_diff>
--- a/Evolution_of_the_Internet.docx
+++ b/Evolution_of_the_Internet.docx
@@ -3860,6 +3860,993 @@
           <w:szCs w:val="26"/>
         </w:rPr>
       </w:pPr>
+    </w:p>
+    <w:p>
+      <w:pPr>
+        <w:pStyle w:val="NormalWeb"/>
+        <w:shd w:val="clear" w:color="auto" w:fill="FFFFFF"/>
+        <w:spacing w:before="0" w:beforeAutospacing="0"/>
+        <w:ind w:left="720" w:firstLine="720"/>
+        <w:jc w:val="both"/>
+        <w:textAlignment w:val="baseline"/>
+        <w:rPr>
+          <w:b/>
+          <w:sz w:val="32"/>
+          <w:szCs w:val="32"/>
+        </w:rPr>
+      </w:pPr>
+      <w:r>
+        <w:rPr>
+          <w:b/>
+          <w:sz w:val="32"/>
+          <w:szCs w:val="32"/>
+        </w:rPr>
+        <w:t>Guidelines to evaluate a website</w:t>
+      </w:r>
+    </w:p>
+    <w:p>
+      <w:pPr>
+        <w:pStyle w:val="NormalWeb"/>
+        <w:shd w:val="clear" w:color="auto" w:fill="FFFFFF"/>
+        <w:spacing w:before="0" w:beforeAutospacing="0"/>
+        <w:jc w:val="both"/>
+        <w:textAlignment w:val="baseline"/>
+        <w:rPr>
+          <w:rStyle w:val="Strong"/>
+          <w:rFonts w:ascii="Arial" w:hAnsi="Arial" w:cs="Arial"/>
+          <w:color w:val="212121"/>
+          <w:shd w:val="clear" w:color="auto" w:fill="FFFFFF"/>
+        </w:rPr>
+      </w:pPr>
+      <w:r>
+        <w:rPr>
+          <w:rStyle w:val="Strong"/>
+          <w:rFonts w:ascii="Arial" w:hAnsi="Arial" w:cs="Arial"/>
+          <w:color w:val="212121"/>
+          <w:shd w:val="clear" w:color="auto" w:fill="FFFFFF"/>
+        </w:rPr>
+        <w:t>Functional</w:t>
+      </w:r>
+      <w:r>
+        <w:rPr>
+          <w:rFonts w:ascii="Arial" w:hAnsi="Arial" w:cs="Arial"/>
+          <w:b/>
+          <w:bCs/>
+          <w:color w:val="212121"/>
+          <w:shd w:val="clear" w:color="auto" w:fill="FFFFFF"/>
+        </w:rPr>
+        <w:t xml:space="preserve">: </w:t>
+      </w:r>
+      <w:r>
+        <w:rPr>
+          <w:rFonts w:ascii="Arial" w:hAnsi="Arial" w:cs="Arial"/>
+          <w:color w:val="212121"/>
+          <w:shd w:val="clear" w:color="auto" w:fill="FFFFFF"/>
+        </w:rPr>
+        <w:t xml:space="preserve">A website is designed to serve a purpose, usually to solve a problem. </w:t>
+      </w:r>
+      <w:r>
+        <w:rPr>
+          <w:rFonts w:ascii="Arial" w:hAnsi="Arial" w:cs="Arial"/>
+          <w:color w:val="212121"/>
+        </w:rPr>
+        <w:br/>
+      </w:r>
+    </w:p>
+    <w:p>
+      <w:pPr>
+        <w:pStyle w:val="NormalWeb"/>
+        <w:shd w:val="clear" w:color="auto" w:fill="FFFFFF"/>
+        <w:spacing w:before="0" w:beforeAutospacing="0"/>
+        <w:jc w:val="both"/>
+        <w:textAlignment w:val="baseline"/>
+        <w:rPr>
+          <w:rFonts w:ascii="Arial" w:hAnsi="Arial" w:cs="Arial"/>
+          <w:color w:val="212121"/>
+          <w:shd w:val="clear" w:color="auto" w:fill="FFFFFF"/>
+        </w:rPr>
+      </w:pPr>
+      <w:r>
+        <w:rPr>
+          <w:rStyle w:val="Strong"/>
+          <w:rFonts w:ascii="Arial" w:hAnsi="Arial" w:cs="Arial"/>
+          <w:color w:val="212121"/>
+          <w:shd w:val="clear" w:color="auto" w:fill="FFFFFF"/>
+        </w:rPr>
+        <w:t>Easiness</w:t>
+      </w:r>
+      <w:r>
+        <w:rPr>
+          <w:rFonts w:ascii="Arial" w:hAnsi="Arial" w:cs="Arial"/>
+          <w:b/>
+          <w:bCs/>
+          <w:color w:val="212121"/>
+          <w:shd w:val="clear" w:color="auto" w:fill="FFFFFF"/>
+        </w:rPr>
+        <w:t xml:space="preserve">: </w:t>
+      </w:r>
+      <w:r>
+        <w:rPr>
+          <w:rFonts w:ascii="Arial" w:hAnsi="Arial" w:cs="Arial"/>
+          <w:color w:val="212121"/>
+          <w:shd w:val="clear" w:color="auto" w:fill="FFFFFF"/>
+        </w:rPr>
+        <w:t>A website should be easy to use and navigate. Users should find the information they are looking for without struggling while visiting a website. A website should provide easy navigation to jump from one page to another and go back.</w:t>
+      </w:r>
+      <w:r>
+        <w:rPr>
+          <w:rFonts w:ascii="Arial" w:hAnsi="Arial" w:cs="Arial"/>
+          <w:color w:val="212121"/>
+        </w:rPr>
+        <w:br/>
+      </w:r>
+      <w:r>
+        <w:rPr>
+          <w:rFonts w:ascii="Arial" w:hAnsi="Arial" w:cs="Arial"/>
+          <w:color w:val="212121"/>
+        </w:rPr>
+        <w:br/>
+      </w:r>
+      <w:r>
+        <w:rPr>
+          <w:rStyle w:val="Strong"/>
+          <w:rFonts w:ascii="Arial" w:hAnsi="Arial" w:cs="Arial"/>
+          <w:color w:val="212121"/>
+          <w:shd w:val="clear" w:color="auto" w:fill="FFFFFF"/>
+        </w:rPr>
+        <w:t>Relevant Content</w:t>
+      </w:r>
+      <w:r>
+        <w:rPr>
+          <w:rStyle w:val="Strong"/>
+          <w:rFonts w:ascii="Arial" w:hAnsi="Arial" w:cs="Arial"/>
+          <w:color w:val="212121"/>
+          <w:shd w:val="clear" w:color="auto" w:fill="FFFFFF"/>
+        </w:rPr>
+        <w:t xml:space="preserve">: </w:t>
+      </w:r>
+      <w:r>
+        <w:rPr>
+          <w:rFonts w:ascii="Arial" w:hAnsi="Arial" w:cs="Arial"/>
+          <w:color w:val="212121"/>
+          <w:shd w:val="clear" w:color="auto" w:fill="FFFFFF"/>
+        </w:rPr>
+        <w:t xml:space="preserve">a website </w:t>
+      </w:r>
+      <w:r>
+        <w:rPr>
+          <w:rFonts w:ascii="Arial" w:hAnsi="Arial" w:cs="Arial"/>
+          <w:color w:val="212121"/>
+          <w:shd w:val="clear" w:color="auto" w:fill="FFFFFF"/>
+        </w:rPr>
+        <w:t>should not contain contents that are</w:t>
+      </w:r>
+      <w:r>
+        <w:rPr>
+          <w:rFonts w:ascii="Arial" w:hAnsi="Arial" w:cs="Arial"/>
+          <w:color w:val="212121"/>
+          <w:shd w:val="clear" w:color="auto" w:fill="FFFFFF"/>
+        </w:rPr>
+        <w:t xml:space="preserve"> not relevant to the users. </w:t>
+      </w:r>
+    </w:p>
+    <w:p>
+      <w:pPr>
+        <w:pStyle w:val="NormalWeb"/>
+        <w:shd w:val="clear" w:color="auto" w:fill="FFFFFF"/>
+        <w:spacing w:before="0" w:beforeAutospacing="0"/>
+        <w:jc w:val="both"/>
+        <w:textAlignment w:val="baseline"/>
+        <w:rPr>
+          <w:rFonts w:ascii="Arial" w:hAnsi="Arial" w:cs="Arial"/>
+          <w:color w:val="212121"/>
+          <w:shd w:val="clear" w:color="auto" w:fill="FFFFFF"/>
+        </w:rPr>
+      </w:pPr>
+      <w:r>
+        <w:rPr>
+          <w:rStyle w:val="Strong"/>
+          <w:rFonts w:ascii="Arial" w:hAnsi="Arial" w:cs="Arial"/>
+          <w:color w:val="212121"/>
+          <w:shd w:val="clear" w:color="auto" w:fill="FFFFFF"/>
+        </w:rPr>
+        <w:t>Modern</w:t>
+      </w:r>
+      <w:r>
+        <w:rPr>
+          <w:rFonts w:ascii="Arial" w:hAnsi="Arial" w:cs="Arial"/>
+          <w:b/>
+          <w:bCs/>
+          <w:color w:val="212121"/>
+          <w:shd w:val="clear" w:color="auto" w:fill="FFFFFF"/>
+        </w:rPr>
+        <w:t xml:space="preserve">: </w:t>
+      </w:r>
+      <w:r>
+        <w:rPr>
+          <w:rFonts w:ascii="Arial" w:hAnsi="Arial" w:cs="Arial"/>
+          <w:color w:val="212121"/>
+          <w:shd w:val="clear" w:color="auto" w:fill="FFFFFF"/>
+        </w:rPr>
+        <w:t xml:space="preserve">One </w:t>
+      </w:r>
+      <w:r>
+        <w:rPr>
+          <w:rFonts w:ascii="Arial" w:hAnsi="Arial" w:cs="Arial"/>
+          <w:color w:val="212121"/>
+          <w:shd w:val="clear" w:color="auto" w:fill="FFFFFF"/>
+        </w:rPr>
+        <w:t>has</w:t>
+      </w:r>
+      <w:r>
+        <w:rPr>
+          <w:rFonts w:ascii="Arial" w:hAnsi="Arial" w:cs="Arial"/>
+          <w:color w:val="212121"/>
+          <w:shd w:val="clear" w:color="auto" w:fill="FFFFFF"/>
+        </w:rPr>
+        <w:t xml:space="preserve"> to</w:t>
+      </w:r>
+      <w:r>
+        <w:rPr>
+          <w:rFonts w:ascii="Arial" w:hAnsi="Arial" w:cs="Arial"/>
+          <w:color w:val="212121"/>
+          <w:shd w:val="clear" w:color="auto" w:fill="FFFFFF"/>
+        </w:rPr>
+        <w:t xml:space="preserve"> make sure </w:t>
+      </w:r>
+      <w:r>
+        <w:rPr>
+          <w:rFonts w:ascii="Arial" w:hAnsi="Arial" w:cs="Arial"/>
+          <w:color w:val="212121"/>
+          <w:shd w:val="clear" w:color="auto" w:fill="FFFFFF"/>
+        </w:rPr>
+        <w:t>once</w:t>
+      </w:r>
+      <w:r>
+        <w:rPr>
+          <w:rFonts w:ascii="Arial" w:hAnsi="Arial" w:cs="Arial"/>
+          <w:color w:val="212121"/>
+          <w:shd w:val="clear" w:color="auto" w:fill="FFFFFF"/>
+        </w:rPr>
+        <w:t xml:space="preserve"> website is using current trends and technolog</w:t>
+      </w:r>
+      <w:r>
+        <w:rPr>
+          <w:rFonts w:ascii="Arial" w:hAnsi="Arial" w:cs="Arial"/>
+          <w:color w:val="212121"/>
+          <w:shd w:val="clear" w:color="auto" w:fill="FFFFFF"/>
+        </w:rPr>
+        <w:t>ies. For example, creating</w:t>
+      </w:r>
+      <w:r>
+        <w:rPr>
+          <w:rFonts w:ascii="Arial" w:hAnsi="Arial" w:cs="Arial"/>
+          <w:color w:val="212121"/>
+          <w:shd w:val="clear" w:color="auto" w:fill="FFFFFF"/>
+        </w:rPr>
+        <w:t xml:space="preserve"> fixed page layouts for </w:t>
+      </w:r>
+      <w:r>
+        <w:rPr>
+          <w:rFonts w:ascii="Arial" w:hAnsi="Arial" w:cs="Arial"/>
+          <w:color w:val="212121"/>
+          <w:shd w:val="clear" w:color="auto" w:fill="FFFFFF"/>
+        </w:rPr>
+        <w:t>a</w:t>
+      </w:r>
+      <w:r>
+        <w:rPr>
+          <w:rFonts w:ascii="Arial" w:hAnsi="Arial" w:cs="Arial"/>
+          <w:color w:val="212121"/>
+          <w:shd w:val="clear" w:color="auto" w:fill="FFFFFF"/>
+        </w:rPr>
+        <w:t xml:space="preserve"> website that doesn’t support mobile readability</w:t>
+      </w:r>
+      <w:r>
+        <w:rPr>
+          <w:rFonts w:ascii="Arial" w:hAnsi="Arial" w:cs="Arial"/>
+          <w:color w:val="212121"/>
+          <w:shd w:val="clear" w:color="auto" w:fill="FFFFFF"/>
+        </w:rPr>
+        <w:t xml:space="preserve"> has a modernity problem.</w:t>
+      </w:r>
+      <w:r>
+        <w:rPr>
+          <w:rFonts w:ascii="Arial" w:hAnsi="Arial" w:cs="Arial"/>
+          <w:color w:val="212121"/>
+        </w:rPr>
+        <w:br/>
+      </w:r>
+      <w:r>
+        <w:rPr>
+          <w:rFonts w:ascii="Arial" w:hAnsi="Arial" w:cs="Arial"/>
+          <w:color w:val="212121"/>
+        </w:rPr>
+        <w:br/>
+      </w:r>
+      <w:r>
+        <w:rPr>
+          <w:rStyle w:val="Strong"/>
+          <w:rFonts w:ascii="Arial" w:hAnsi="Arial" w:cs="Arial"/>
+          <w:color w:val="212121"/>
+          <w:shd w:val="clear" w:color="auto" w:fill="FFFFFF"/>
+        </w:rPr>
+        <w:t>Optimiz</w:t>
+      </w:r>
+      <w:r>
+        <w:rPr>
+          <w:rStyle w:val="Strong"/>
+          <w:rFonts w:ascii="Arial" w:hAnsi="Arial" w:cs="Arial"/>
+          <w:color w:val="212121"/>
+          <w:shd w:val="clear" w:color="auto" w:fill="FFFFFF"/>
+        </w:rPr>
+        <w:t>ation</w:t>
+      </w:r>
+      <w:r>
+        <w:rPr>
+          <w:rFonts w:ascii="Arial" w:hAnsi="Arial" w:cs="Arial"/>
+          <w:b/>
+          <w:bCs/>
+          <w:color w:val="212121"/>
+          <w:shd w:val="clear" w:color="auto" w:fill="FFFFFF"/>
+        </w:rPr>
+        <w:t xml:space="preserve">: </w:t>
+      </w:r>
+      <w:r>
+        <w:rPr>
+          <w:rFonts w:ascii="Arial" w:hAnsi="Arial" w:cs="Arial"/>
+          <w:color w:val="212121"/>
+          <w:shd w:val="clear" w:color="auto" w:fill="FFFFFF"/>
+        </w:rPr>
+        <w:t>A</w:t>
+      </w:r>
+      <w:r>
+        <w:rPr>
+          <w:rFonts w:ascii="Arial" w:hAnsi="Arial" w:cs="Arial"/>
+          <w:color w:val="212121"/>
+          <w:shd w:val="clear" w:color="auto" w:fill="FFFFFF"/>
+        </w:rPr>
+        <w:t xml:space="preserve"> website and its content should be optimized for different devices, browsers, data speed, search engines, and users. If </w:t>
+      </w:r>
+      <w:r>
+        <w:rPr>
+          <w:rFonts w:ascii="Arial" w:hAnsi="Arial" w:cs="Arial"/>
+          <w:color w:val="212121"/>
+          <w:shd w:val="clear" w:color="auto" w:fill="FFFFFF"/>
+        </w:rPr>
+        <w:t>a</w:t>
+      </w:r>
+      <w:r>
+        <w:rPr>
+          <w:rFonts w:ascii="Arial" w:hAnsi="Arial" w:cs="Arial"/>
+          <w:color w:val="212121"/>
+          <w:shd w:val="clear" w:color="auto" w:fill="FFFFFF"/>
+        </w:rPr>
+        <w:t xml:space="preserve"> website is not optimized for mobile data users and their download speed</w:t>
+      </w:r>
+      <w:r>
+        <w:rPr>
+          <w:rFonts w:ascii="Arial" w:hAnsi="Arial" w:cs="Arial"/>
+          <w:color w:val="212121"/>
+          <w:shd w:val="clear" w:color="auto" w:fill="FFFFFF"/>
+        </w:rPr>
+        <w:t>, popular smart phones and their sizes, does not support common modern browsers</w:t>
+      </w:r>
+      <w:r>
+        <w:rPr>
+          <w:rFonts w:ascii="Arial" w:hAnsi="Arial" w:cs="Arial"/>
+          <w:color w:val="212121"/>
+          <w:shd w:val="clear" w:color="auto" w:fill="FFFFFF"/>
+        </w:rPr>
+        <w:t xml:space="preserve">, users may leave </w:t>
+      </w:r>
+      <w:r>
+        <w:rPr>
+          <w:rFonts w:ascii="Arial" w:hAnsi="Arial" w:cs="Arial"/>
+          <w:color w:val="212121"/>
+          <w:shd w:val="clear" w:color="auto" w:fill="FFFFFF"/>
+        </w:rPr>
+        <w:t>the</w:t>
+      </w:r>
+      <w:r>
+        <w:rPr>
+          <w:rFonts w:ascii="Arial" w:hAnsi="Arial" w:cs="Arial"/>
+          <w:color w:val="212121"/>
+          <w:shd w:val="clear" w:color="auto" w:fill="FFFFFF"/>
+        </w:rPr>
+        <w:t xml:space="preserve"> website. </w:t>
+      </w:r>
+    </w:p>
+    <w:p>
+      <w:pPr>
+        <w:pStyle w:val="NormalWeb"/>
+        <w:shd w:val="clear" w:color="auto" w:fill="FFFFFF"/>
+        <w:spacing w:before="0" w:beforeAutospacing="0"/>
+        <w:jc w:val="both"/>
+        <w:textAlignment w:val="baseline"/>
+        <w:rPr>
+          <w:rStyle w:val="Strong"/>
+          <w:rFonts w:ascii="Arial" w:hAnsi="Arial" w:cs="Arial"/>
+          <w:color w:val="212121"/>
+          <w:shd w:val="clear" w:color="auto" w:fill="FFFFFF"/>
+        </w:rPr>
+      </w:pPr>
+      <w:r>
+        <w:rPr>
+          <w:rStyle w:val="Strong"/>
+          <w:rFonts w:ascii="Arial" w:hAnsi="Arial" w:cs="Arial"/>
+          <w:color w:val="212121"/>
+          <w:shd w:val="clear" w:color="auto" w:fill="FFFFFF"/>
+        </w:rPr>
+        <w:t>Responsive</w:t>
+      </w:r>
+      <w:r>
+        <w:rPr>
+          <w:rFonts w:ascii="Arial" w:hAnsi="Arial" w:cs="Arial"/>
+          <w:b/>
+          <w:bCs/>
+          <w:color w:val="212121"/>
+          <w:shd w:val="clear" w:color="auto" w:fill="FFFFFF"/>
+        </w:rPr>
+        <w:t xml:space="preserve">: </w:t>
+      </w:r>
+      <w:r>
+        <w:rPr>
+          <w:rFonts w:ascii="Arial" w:hAnsi="Arial" w:cs="Arial"/>
+          <w:color w:val="212121"/>
+          <w:shd w:val="clear" w:color="auto" w:fill="FFFFFF"/>
+        </w:rPr>
+        <w:t xml:space="preserve">Responsive web design is a modern need. A responsive website changes its layout and options to fit the device and browser size. </w:t>
+      </w:r>
+      <w:r>
+        <w:rPr>
+          <w:rFonts w:ascii="Arial" w:hAnsi="Arial" w:cs="Arial"/>
+          <w:color w:val="212121"/>
+        </w:rPr>
+        <w:br/>
+      </w:r>
+      <w:r>
+        <w:rPr>
+          <w:rFonts w:ascii="Arial" w:hAnsi="Arial" w:cs="Arial"/>
+          <w:color w:val="212121"/>
+        </w:rPr>
+        <w:br/>
+      </w:r>
+      <w:r>
+        <w:rPr>
+          <w:rStyle w:val="Strong"/>
+          <w:rFonts w:ascii="Arial" w:hAnsi="Arial" w:cs="Arial"/>
+          <w:color w:val="212121"/>
+          <w:shd w:val="clear" w:color="auto" w:fill="FFFFFF"/>
+        </w:rPr>
+        <w:t>Performance and Speed</w:t>
+      </w:r>
+      <w:r>
+        <w:rPr>
+          <w:rFonts w:ascii="Arial" w:hAnsi="Arial" w:cs="Arial"/>
+          <w:b/>
+          <w:bCs/>
+          <w:color w:val="212121"/>
+          <w:shd w:val="clear" w:color="auto" w:fill="FFFFFF"/>
+        </w:rPr>
+        <w:t xml:space="preserve">: </w:t>
+      </w:r>
+      <w:r>
+        <w:rPr>
+          <w:rFonts w:ascii="Arial" w:hAnsi="Arial" w:cs="Arial"/>
+          <w:color w:val="212121"/>
+          <w:shd w:val="clear" w:color="auto" w:fill="FFFFFF"/>
+        </w:rPr>
+        <w:t>A</w:t>
+      </w:r>
+      <w:r>
+        <w:rPr>
+          <w:rFonts w:ascii="Arial" w:hAnsi="Arial" w:cs="Arial"/>
+          <w:color w:val="212121"/>
+          <w:shd w:val="clear" w:color="auto" w:fill="FFFFFF"/>
+        </w:rPr>
+        <w:t xml:space="preserve"> website</w:t>
+      </w:r>
+      <w:r>
+        <w:rPr>
+          <w:rFonts w:ascii="Arial" w:hAnsi="Arial" w:cs="Arial"/>
+          <w:color w:val="212121"/>
+          <w:shd w:val="clear" w:color="auto" w:fill="FFFFFF"/>
+        </w:rPr>
+        <w:t xml:space="preserve"> should</w:t>
+      </w:r>
+      <w:r>
+        <w:rPr>
+          <w:rFonts w:ascii="Arial" w:hAnsi="Arial" w:cs="Arial"/>
+          <w:color w:val="212121"/>
+          <w:shd w:val="clear" w:color="auto" w:fill="FFFFFF"/>
+        </w:rPr>
+        <w:t xml:space="preserve"> load fast enough to show visitors what they are looking for</w:t>
+      </w:r>
+      <w:r>
+        <w:rPr>
+          <w:rFonts w:ascii="Arial" w:hAnsi="Arial" w:cs="Arial"/>
+          <w:color w:val="212121"/>
+          <w:shd w:val="clear" w:color="auto" w:fill="FFFFFF"/>
+        </w:rPr>
+        <w:t>.</w:t>
+      </w:r>
+      <w:r>
+        <w:rPr>
+          <w:rFonts w:ascii="Arial" w:hAnsi="Arial" w:cs="Arial"/>
+          <w:color w:val="212121"/>
+          <w:shd w:val="clear" w:color="auto" w:fill="FFFFFF"/>
+        </w:rPr>
+        <w:t xml:space="preserve"> </w:t>
+      </w:r>
+      <w:r>
+        <w:rPr>
+          <w:rFonts w:ascii="Arial" w:hAnsi="Arial" w:cs="Arial"/>
+          <w:color w:val="212121"/>
+          <w:shd w:val="clear" w:color="auto" w:fill="FFFFFF"/>
+        </w:rPr>
+        <w:t>A</w:t>
+      </w:r>
+      <w:r>
+        <w:rPr>
+          <w:rFonts w:ascii="Arial" w:hAnsi="Arial" w:cs="Arial"/>
+          <w:color w:val="212121"/>
+          <w:shd w:val="clear" w:color="auto" w:fill="FFFFFF"/>
+        </w:rPr>
+        <w:t xml:space="preserve"> website can’t be slow when presenting content to its visitors. If </w:t>
+      </w:r>
+      <w:r>
+        <w:rPr>
+          <w:rFonts w:ascii="Arial" w:hAnsi="Arial" w:cs="Arial"/>
+          <w:color w:val="212121"/>
+          <w:shd w:val="clear" w:color="auto" w:fill="FFFFFF"/>
+        </w:rPr>
+        <w:t>a</w:t>
+      </w:r>
+      <w:r>
+        <w:rPr>
+          <w:rFonts w:ascii="Arial" w:hAnsi="Arial" w:cs="Arial"/>
+          <w:color w:val="212121"/>
+          <w:shd w:val="clear" w:color="auto" w:fill="FFFFFF"/>
+        </w:rPr>
+        <w:t xml:space="preserve"> website</w:t>
+      </w:r>
+      <w:r>
+        <w:rPr>
+          <w:rFonts w:ascii="Arial" w:hAnsi="Arial" w:cs="Arial"/>
+          <w:color w:val="212121"/>
+          <w:shd w:val="clear" w:color="auto" w:fill="FFFFFF"/>
+        </w:rPr>
+        <w:t xml:space="preserve"> shouldn’t take</w:t>
+      </w:r>
+      <w:r>
+        <w:rPr>
+          <w:rFonts w:ascii="Arial" w:hAnsi="Arial" w:cs="Arial"/>
+          <w:color w:val="212121"/>
+          <w:shd w:val="clear" w:color="auto" w:fill="FFFFFF"/>
+        </w:rPr>
+        <w:t xml:space="preserve"> more than two seconds to load</w:t>
+      </w:r>
+      <w:r>
+        <w:rPr>
+          <w:rFonts w:ascii="Arial" w:hAnsi="Arial" w:cs="Arial"/>
+          <w:color w:val="212121"/>
+          <w:shd w:val="clear" w:color="auto" w:fill="FFFFFF"/>
+        </w:rPr>
+        <w:t>, else it is slow.</w:t>
+      </w:r>
+      <w:r>
+        <w:rPr>
+          <w:rFonts w:ascii="Arial" w:hAnsi="Arial" w:cs="Arial"/>
+          <w:color w:val="212121"/>
+        </w:rPr>
+        <w:br/>
+      </w:r>
+      <w:r>
+        <w:rPr>
+          <w:rFonts w:ascii="Arial" w:hAnsi="Arial" w:cs="Arial"/>
+          <w:color w:val="212121"/>
+        </w:rPr>
+        <w:br/>
+      </w:r>
+      <w:r>
+        <w:rPr>
+          <w:rStyle w:val="Strong"/>
+          <w:rFonts w:ascii="Arial" w:hAnsi="Arial" w:cs="Arial"/>
+          <w:color w:val="212121"/>
+          <w:shd w:val="clear" w:color="auto" w:fill="FFFFFF"/>
+        </w:rPr>
+        <w:t>Reliable</w:t>
+      </w:r>
+      <w:r>
+        <w:rPr>
+          <w:rFonts w:ascii="Arial" w:hAnsi="Arial" w:cs="Arial"/>
+          <w:b/>
+          <w:bCs/>
+          <w:color w:val="212121"/>
+          <w:shd w:val="clear" w:color="auto" w:fill="FFFFFF"/>
+        </w:rPr>
+        <w:t xml:space="preserve">: </w:t>
+      </w:r>
+      <w:r>
+        <w:rPr>
+          <w:rFonts w:ascii="Arial" w:hAnsi="Arial" w:cs="Arial"/>
+          <w:color w:val="212121"/>
+          <w:shd w:val="clear" w:color="auto" w:fill="FFFFFF"/>
+        </w:rPr>
+        <w:t>A</w:t>
+      </w:r>
+      <w:r>
+        <w:rPr>
+          <w:rFonts w:ascii="Arial" w:hAnsi="Arial" w:cs="Arial"/>
+          <w:color w:val="212121"/>
+          <w:shd w:val="clear" w:color="auto" w:fill="FFFFFF"/>
+        </w:rPr>
+        <w:t xml:space="preserve"> website</w:t>
+      </w:r>
+      <w:r>
+        <w:rPr>
+          <w:rFonts w:ascii="Arial" w:hAnsi="Arial" w:cs="Arial"/>
+          <w:color w:val="212121"/>
+          <w:shd w:val="clear" w:color="auto" w:fill="FFFFFF"/>
+        </w:rPr>
+        <w:t xml:space="preserve"> should</w:t>
+      </w:r>
+      <w:r>
+        <w:rPr>
+          <w:rFonts w:ascii="Arial" w:hAnsi="Arial" w:cs="Arial"/>
+          <w:color w:val="212121"/>
+          <w:shd w:val="clear" w:color="auto" w:fill="FFFFFF"/>
+        </w:rPr>
+        <w:t xml:space="preserve"> send </w:t>
+      </w:r>
+      <w:r>
+        <w:rPr>
+          <w:rFonts w:ascii="Arial" w:hAnsi="Arial" w:cs="Arial"/>
+          <w:color w:val="212121"/>
+          <w:shd w:val="clear" w:color="auto" w:fill="FFFFFF"/>
+        </w:rPr>
+        <w:t>a</w:t>
+      </w:r>
+      <w:r>
+        <w:rPr>
+          <w:rFonts w:ascii="Arial" w:hAnsi="Arial" w:cs="Arial"/>
+          <w:color w:val="212121"/>
+          <w:shd w:val="clear" w:color="auto" w:fill="FFFFFF"/>
+        </w:rPr>
+        <w:t xml:space="preserve"> on-time notifications and messages to keep </w:t>
+      </w:r>
+      <w:r>
+        <w:rPr>
+          <w:rFonts w:ascii="Arial" w:hAnsi="Arial" w:cs="Arial"/>
+          <w:color w:val="212121"/>
+          <w:shd w:val="clear" w:color="auto" w:fill="FFFFFF"/>
+        </w:rPr>
+        <w:t>the user</w:t>
+      </w:r>
+      <w:r>
+        <w:rPr>
+          <w:rFonts w:ascii="Arial" w:hAnsi="Arial" w:cs="Arial"/>
+          <w:color w:val="212121"/>
+          <w:shd w:val="clear" w:color="auto" w:fill="FFFFFF"/>
+        </w:rPr>
+        <w:t xml:space="preserve"> posted with the updates</w:t>
+      </w:r>
+      <w:r>
+        <w:rPr>
+          <w:rFonts w:ascii="Arial" w:hAnsi="Arial" w:cs="Arial"/>
+          <w:color w:val="212121"/>
+          <w:shd w:val="clear" w:color="auto" w:fill="FFFFFF"/>
+        </w:rPr>
+        <w:t>.</w:t>
+      </w:r>
+      <w:r>
+        <w:rPr>
+          <w:rFonts w:ascii="Arial" w:hAnsi="Arial" w:cs="Arial"/>
+          <w:color w:val="212121"/>
+          <w:shd w:val="clear" w:color="auto" w:fill="FFFFFF"/>
+        </w:rPr>
+        <w:t xml:space="preserve"> </w:t>
+      </w:r>
+      <w:r>
+        <w:rPr>
+          <w:rFonts w:ascii="Arial" w:hAnsi="Arial" w:cs="Arial"/>
+          <w:color w:val="212121"/>
+          <w:shd w:val="clear" w:color="auto" w:fill="FFFFFF"/>
+        </w:rPr>
+        <w:t>A</w:t>
+      </w:r>
+      <w:r>
+        <w:rPr>
+          <w:rFonts w:ascii="Arial" w:hAnsi="Arial" w:cs="Arial"/>
+          <w:color w:val="212121"/>
+          <w:shd w:val="clear" w:color="auto" w:fill="FFFFFF"/>
+        </w:rPr>
+        <w:t xml:space="preserve"> website</w:t>
+      </w:r>
+      <w:r>
+        <w:rPr>
+          <w:rFonts w:ascii="Arial" w:hAnsi="Arial" w:cs="Arial"/>
+          <w:color w:val="212121"/>
+          <w:shd w:val="clear" w:color="auto" w:fill="FFFFFF"/>
+        </w:rPr>
+        <w:t xml:space="preserve"> must be accessible</w:t>
+      </w:r>
+      <w:r>
+        <w:rPr>
+          <w:rFonts w:ascii="Arial" w:hAnsi="Arial" w:cs="Arial"/>
+          <w:color w:val="212121"/>
+          <w:shd w:val="clear" w:color="auto" w:fill="FFFFFF"/>
+        </w:rPr>
+        <w:t xml:space="preserve"> whenever and wherever</w:t>
+      </w:r>
+      <w:r>
+        <w:rPr>
+          <w:rFonts w:ascii="Arial" w:hAnsi="Arial" w:cs="Arial"/>
+          <w:color w:val="212121"/>
+          <w:shd w:val="clear" w:color="auto" w:fill="FFFFFF"/>
+        </w:rPr>
+        <w:t>.</w:t>
+      </w:r>
+      <w:r>
+        <w:rPr>
+          <w:rFonts w:ascii="Arial" w:hAnsi="Arial" w:cs="Arial"/>
+          <w:color w:val="212121"/>
+          <w:shd w:val="clear" w:color="auto" w:fill="FFFFFF"/>
+        </w:rPr>
+        <w:t xml:space="preserve"> </w:t>
+      </w:r>
+      <w:r>
+        <w:rPr>
+          <w:rFonts w:ascii="Arial" w:hAnsi="Arial" w:cs="Arial"/>
+          <w:color w:val="212121"/>
+          <w:shd w:val="clear" w:color="auto" w:fill="FFFFFF"/>
+        </w:rPr>
+        <w:t>A</w:t>
+      </w:r>
+      <w:r>
+        <w:rPr>
+          <w:rFonts w:ascii="Arial" w:hAnsi="Arial" w:cs="Arial"/>
+          <w:color w:val="212121"/>
+          <w:shd w:val="clear" w:color="auto" w:fill="FFFFFF"/>
+        </w:rPr>
+        <w:t xml:space="preserve"> website</w:t>
+      </w:r>
+      <w:r>
+        <w:rPr>
+          <w:rFonts w:ascii="Arial" w:hAnsi="Arial" w:cs="Arial"/>
+          <w:color w:val="212121"/>
+          <w:shd w:val="clear" w:color="auto" w:fill="FFFFFF"/>
+        </w:rPr>
+        <w:t xml:space="preserve"> must be</w:t>
+      </w:r>
+      <w:r>
+        <w:rPr>
+          <w:rFonts w:ascii="Arial" w:hAnsi="Arial" w:cs="Arial"/>
+          <w:color w:val="212121"/>
+          <w:shd w:val="clear" w:color="auto" w:fill="FFFFFF"/>
+        </w:rPr>
+        <w:t xml:space="preserve"> up and running </w:t>
+      </w:r>
+      <w:r>
+        <w:rPr>
+          <w:rFonts w:ascii="Arial" w:hAnsi="Arial" w:cs="Arial"/>
+          <w:color w:val="212121"/>
+          <w:shd w:val="clear" w:color="auto" w:fill="FFFFFF"/>
+        </w:rPr>
+        <w:t>everyday.</w:t>
+      </w:r>
+      <w:r>
+        <w:rPr>
+          <w:rFonts w:ascii="Arial" w:hAnsi="Arial" w:cs="Arial"/>
+          <w:color w:val="212121"/>
+        </w:rPr>
+        <w:br/>
+      </w:r>
+      <w:r>
+        <w:rPr>
+          <w:rFonts w:ascii="Arial" w:hAnsi="Arial" w:cs="Arial"/>
+          <w:color w:val="212121"/>
+        </w:rPr>
+        <w:br/>
+      </w:r>
+    </w:p>
+    <w:p>
+      <w:pPr>
+        <w:pStyle w:val="NormalWeb"/>
+        <w:shd w:val="clear" w:color="auto" w:fill="FFFFFF"/>
+        <w:spacing w:before="0" w:beforeAutospacing="0"/>
+        <w:jc w:val="both"/>
+        <w:textAlignment w:val="baseline"/>
+        <w:rPr>
+          <w:rFonts w:ascii="Arial" w:hAnsi="Arial" w:cs="Arial"/>
+          <w:b/>
+          <w:bCs/>
+          <w:color w:val="212121"/>
+          <w:shd w:val="clear" w:color="auto" w:fill="FFFFFF"/>
+        </w:rPr>
+      </w:pPr>
+      <w:r>
+        <w:rPr>
+          <w:rStyle w:val="Strong"/>
+          <w:rFonts w:ascii="Arial" w:hAnsi="Arial" w:cs="Arial"/>
+          <w:color w:val="212121"/>
+          <w:shd w:val="clear" w:color="auto" w:fill="FFFFFF"/>
+        </w:rPr>
+        <w:lastRenderedPageBreak/>
+        <w:t>Scalable</w:t>
+      </w:r>
+      <w:r>
+        <w:rPr>
+          <w:rFonts w:ascii="Arial" w:hAnsi="Arial" w:cs="Arial"/>
+          <w:b/>
+          <w:bCs/>
+          <w:color w:val="212121"/>
+          <w:shd w:val="clear" w:color="auto" w:fill="FFFFFF"/>
+        </w:rPr>
+        <w:t xml:space="preserve">: </w:t>
+      </w:r>
+      <w:r>
+        <w:rPr>
+          <w:rFonts w:ascii="Arial" w:hAnsi="Arial" w:cs="Arial"/>
+          <w:color w:val="212121"/>
+          <w:shd w:val="clear" w:color="auto" w:fill="FFFFFF"/>
+        </w:rPr>
+        <w:t>A website should be able to scale to a number of potential visitors. Not only should the website's user interface be scalable but the back-end database, APIs, and services too should be able to scale.</w:t>
+      </w:r>
+      <w:r>
+        <w:rPr>
+          <w:rFonts w:ascii="Arial" w:hAnsi="Arial" w:cs="Arial"/>
+          <w:color w:val="212121"/>
+        </w:rPr>
+        <w:br/>
+      </w:r>
+      <w:r>
+        <w:rPr>
+          <w:rFonts w:ascii="Arial" w:hAnsi="Arial" w:cs="Arial"/>
+          <w:color w:val="212121"/>
+        </w:rPr>
+        <w:br/>
+      </w:r>
+      <w:r>
+        <w:rPr>
+          <w:rStyle w:val="Strong"/>
+          <w:rFonts w:ascii="Arial" w:hAnsi="Arial" w:cs="Arial"/>
+          <w:color w:val="212121"/>
+          <w:shd w:val="clear" w:color="auto" w:fill="FFFFFF"/>
+        </w:rPr>
+        <w:t>Secure</w:t>
+      </w:r>
+      <w:r>
+        <w:rPr>
+          <w:rFonts w:ascii="Arial" w:hAnsi="Arial" w:cs="Arial"/>
+          <w:b/>
+          <w:bCs/>
+          <w:color w:val="212121"/>
+          <w:shd w:val="clear" w:color="auto" w:fill="FFFFFF"/>
+        </w:rPr>
+        <w:t>:</w:t>
+      </w:r>
+      <w:r>
+        <w:rPr>
+          <w:rFonts w:ascii="Arial" w:hAnsi="Arial" w:cs="Arial"/>
+          <w:color w:val="212121"/>
+          <w:shd w:val="clear" w:color="auto" w:fill="FFFFFF"/>
+        </w:rPr>
+        <w:t xml:space="preserve"> </w:t>
+      </w:r>
+      <w:r>
+        <w:rPr>
+          <w:rFonts w:ascii="Arial" w:hAnsi="Arial" w:cs="Arial"/>
+          <w:color w:val="212121"/>
+          <w:shd w:val="clear" w:color="auto" w:fill="FFFFFF"/>
+        </w:rPr>
+        <w:t>A</w:t>
+      </w:r>
+      <w:r>
+        <w:rPr>
+          <w:rFonts w:ascii="Arial" w:hAnsi="Arial" w:cs="Arial"/>
+          <w:color w:val="212121"/>
+          <w:shd w:val="clear" w:color="auto" w:fill="FFFFFF"/>
+        </w:rPr>
+        <w:t xml:space="preserve"> website</w:t>
+      </w:r>
+      <w:r>
+        <w:rPr>
+          <w:rFonts w:ascii="Arial" w:hAnsi="Arial" w:cs="Arial"/>
+          <w:color w:val="212121"/>
+          <w:shd w:val="clear" w:color="auto" w:fill="FFFFFF"/>
+        </w:rPr>
+        <w:t xml:space="preserve"> must follow</w:t>
+      </w:r>
+      <w:r>
+        <w:rPr>
+          <w:rFonts w:ascii="Arial" w:hAnsi="Arial" w:cs="Arial"/>
+          <w:color w:val="212121"/>
+          <w:shd w:val="clear" w:color="auto" w:fill="FFFFFF"/>
+        </w:rPr>
+        <w:t xml:space="preserve"> industry standards and guidelines</w:t>
+      </w:r>
+      <w:r>
+        <w:rPr>
+          <w:rFonts w:ascii="Arial" w:hAnsi="Arial" w:cs="Arial"/>
+          <w:color w:val="212121"/>
+          <w:shd w:val="clear" w:color="auto" w:fill="FFFFFF"/>
+        </w:rPr>
+        <w:t xml:space="preserve">. A website must be  </w:t>
+      </w:r>
+      <w:r>
+        <w:rPr>
+          <w:rFonts w:ascii="Arial" w:hAnsi="Arial" w:cs="Arial"/>
+          <w:color w:val="212121"/>
+          <w:shd w:val="clear" w:color="auto" w:fill="FFFFFF"/>
+        </w:rPr>
+        <w:t xml:space="preserve"> secure</w:t>
+      </w:r>
+      <w:r>
+        <w:rPr>
+          <w:rFonts w:ascii="Arial" w:hAnsi="Arial" w:cs="Arial"/>
+          <w:color w:val="212121"/>
+          <w:shd w:val="clear" w:color="auto" w:fill="FFFFFF"/>
+        </w:rPr>
+        <w:t>d</w:t>
+      </w:r>
+      <w:r>
+        <w:rPr>
+          <w:rFonts w:ascii="Arial" w:hAnsi="Arial" w:cs="Arial"/>
+          <w:color w:val="212121"/>
+          <w:shd w:val="clear" w:color="auto" w:fill="FFFFFF"/>
+        </w:rPr>
+        <w:t xml:space="preserve"> and uses SSL encrypt</w:t>
+      </w:r>
+      <w:r>
+        <w:rPr>
+          <w:rFonts w:ascii="Arial" w:hAnsi="Arial" w:cs="Arial"/>
+          <w:color w:val="212121"/>
+          <w:shd w:val="clear" w:color="auto" w:fill="FFFFFF"/>
+        </w:rPr>
+        <w:t>ed</w:t>
+      </w:r>
+      <w:r>
+        <w:rPr>
+          <w:rFonts w:ascii="Arial" w:hAnsi="Arial" w:cs="Arial"/>
+          <w:color w:val="212121"/>
+          <w:shd w:val="clear" w:color="auto" w:fill="FFFFFF"/>
+        </w:rPr>
+        <w:t xml:space="preserve">. </w:t>
+      </w:r>
+      <w:r>
+        <w:rPr>
+          <w:rFonts w:ascii="Arial" w:hAnsi="Arial" w:cs="Arial"/>
+          <w:color w:val="212121"/>
+          <w:shd w:val="clear" w:color="auto" w:fill="FFFFFF"/>
+        </w:rPr>
+        <w:t>It must not</w:t>
+      </w:r>
+      <w:r>
+        <w:rPr>
+          <w:rFonts w:ascii="Arial" w:hAnsi="Arial" w:cs="Arial"/>
+          <w:color w:val="212121"/>
+          <w:shd w:val="clear" w:color="auto" w:fill="FFFFFF"/>
+        </w:rPr>
+        <w:t xml:space="preserve"> provide a reset password feature without asking the security questions to the user</w:t>
+      </w:r>
+      <w:r>
+        <w:rPr>
+          <w:rFonts w:ascii="Arial" w:hAnsi="Arial" w:cs="Arial"/>
+          <w:color w:val="212121"/>
+          <w:shd w:val="clear" w:color="auto" w:fill="FFFFFF"/>
+        </w:rPr>
+        <w:t>, if the user forgets his/hers password</w:t>
+      </w:r>
+      <w:r>
+        <w:rPr>
+          <w:rFonts w:ascii="Arial" w:hAnsi="Arial" w:cs="Arial"/>
+          <w:color w:val="212121"/>
+          <w:shd w:val="clear" w:color="auto" w:fill="FFFFFF"/>
+        </w:rPr>
+        <w:t>.</w:t>
+      </w:r>
     </w:p>
     <w:p>
       <w:pPr>

</xml_diff>